<commit_message>
Add use case diagrams for super admin in docs
</commit_message>
<xml_diff>
--- a/documentation.docx
+++ b/documentation.docx
@@ -4003,15 +4003,7 @@
         <w:rPr>
           <w:lang w:val="el-GR"/>
         </w:rPr>
-        <w:t>Η σωστή διατύπωση των προβλημάτων που καλούμαστε να επιλύσουμε είναι απαραίτητη έτσι ώστε να μπορέσουμε να βρούμε και τις κατάλληλες απ</w:t>
-      </w:r>
-      <w:bookmarkStart w:id="3" w:name="_GoBack"/>
-      <w:bookmarkEnd w:id="3"/>
-      <w:r>
-        <w:rPr>
-          <w:lang w:val="el-GR"/>
-        </w:rPr>
-        <w:t>αντήσεις.</w:t>
+        <w:t>Η σωστή διατύπωση των προβλημάτων που καλούμαστε να επιλύσουμε είναι απαραίτητη έτσι ώστε να μπορέσουμε να βρούμε και τις κατάλληλες απαντήσεις.</w:t>
       </w:r>
     </w:p>
     <w:p>
@@ -4031,7 +4023,7 @@
       <w:pPr>
         <w:pStyle w:val="Heading1"/>
       </w:pPr>
-      <w:bookmarkStart w:id="4" w:name="_Toc10641898"/>
+      <w:bookmarkStart w:id="3" w:name="_Toc10641898"/>
       <w:proofErr w:type="spellStart"/>
       <w:r>
         <w:lastRenderedPageBreak/>
@@ -4056,31 +4048,47 @@
       <w:proofErr w:type="spellEnd"/>
       <w:r>
         <w:t xml:space="preserve"> RUP</w:t>
+      </w:r>
+      <w:bookmarkEnd w:id="3"/>
+    </w:p>
+    <w:p>
+      <w:pPr>
+        <w:spacing w:line="259" w:lineRule="auto"/>
+      </w:pPr>
+      <w:r>
+        <w:br w:type="page"/>
+      </w:r>
+    </w:p>
+    <w:p>
+      <w:pPr>
+        <w:pStyle w:val="Heading1"/>
+      </w:pPr>
+      <w:bookmarkStart w:id="4" w:name="_Toc10641899"/>
+      <w:r>
+        <w:rPr>
+          <w:lang w:val="el-GR"/>
+        </w:rPr>
+        <w:lastRenderedPageBreak/>
+        <w:t>Φάση: Έναρξη (</w:t>
+      </w:r>
+      <w:r>
+        <w:t>Inception)</w:t>
       </w:r>
       <w:bookmarkEnd w:id="4"/>
     </w:p>
     <w:p>
       <w:pPr>
-        <w:spacing w:line="259" w:lineRule="auto"/>
-      </w:pPr>
-      <w:r>
-        <w:br w:type="page"/>
-      </w:r>
-    </w:p>
-    <w:p>
-      <w:pPr>
-        <w:pStyle w:val="Heading1"/>
-      </w:pPr>
-      <w:bookmarkStart w:id="5" w:name="_Toc10641899"/>
-      <w:r>
-        <w:rPr>
-          <w:lang w:val="el-GR"/>
-        </w:rPr>
-        <w:lastRenderedPageBreak/>
-        <w:t>Φάση: Έναρξη (</w:t>
-      </w:r>
-      <w:r>
-        <w:t>Inception)</w:t>
+        <w:pStyle w:val="Heading2"/>
+        <w:rPr>
+          <w:lang w:val="el-GR"/>
+        </w:rPr>
+      </w:pPr>
+      <w:bookmarkStart w:id="5" w:name="_Toc10641900"/>
+      <w:r>
+        <w:rPr>
+          <w:lang w:val="el-GR"/>
+        </w:rPr>
+        <w:t>Σύλληψη απαιτήσεων</w:t>
       </w:r>
       <w:bookmarkEnd w:id="5"/>
     </w:p>
@@ -4091,44 +4099,85 @@
           <w:lang w:val="el-GR"/>
         </w:rPr>
       </w:pPr>
-      <w:bookmarkStart w:id="6" w:name="_Toc10641900"/>
-      <w:r>
-        <w:rPr>
-          <w:lang w:val="el-GR"/>
-        </w:rPr>
-        <w:t>Σύλληψη απαιτήσεων</w:t>
+      <w:bookmarkStart w:id="6" w:name="_Toc10641901"/>
+      <w:r>
+        <w:rPr>
+          <w:lang w:val="el-GR"/>
+        </w:rPr>
+        <w:t>Ανάλυση-Σχεδιασμός</w:t>
       </w:r>
       <w:bookmarkEnd w:id="6"/>
     </w:p>
     <w:p>
       <w:pPr>
-        <w:pStyle w:val="Heading2"/>
-        <w:rPr>
-          <w:lang w:val="el-GR"/>
-        </w:rPr>
-      </w:pPr>
-      <w:bookmarkStart w:id="7" w:name="_Toc10641901"/>
-      <w:r>
-        <w:rPr>
-          <w:lang w:val="el-GR"/>
-        </w:rPr>
-        <w:t>Ανάλυση-Σχεδιασμός</w:t>
+        <w:pStyle w:val="Heading3"/>
+        <w:rPr>
+          <w:lang w:val="el-GR"/>
+        </w:rPr>
+      </w:pPr>
+      <w:bookmarkStart w:id="7" w:name="_Toc10641902"/>
+      <w:r>
+        <w:rPr>
+          <w:lang w:val="el-GR"/>
+        </w:rPr>
+        <w:t>Διαγράμματα Περιπτώσεων Χρήσης</w:t>
       </w:r>
       <w:bookmarkEnd w:id="7"/>
     </w:p>
     <w:p>
       <w:pPr>
-        <w:pStyle w:val="Heading3"/>
-        <w:rPr>
-          <w:lang w:val="el-GR"/>
-        </w:rPr>
-      </w:pPr>
-      <w:bookmarkStart w:id="8" w:name="_Toc10641902"/>
-      <w:r>
-        <w:rPr>
-          <w:lang w:val="el-GR"/>
-        </w:rPr>
-        <w:t>Διαγράμματα Περιπτώσεων Χρήσης</w:t>
+        <w:jc w:val="center"/>
+        <w:rPr>
+          <w:lang w:val="el-GR"/>
+        </w:rPr>
+      </w:pPr>
+      <w:bookmarkStart w:id="8" w:name="_GoBack"/>
+      <w:r>
+        <w:rPr>
+          <w:noProof/>
+          <w:lang w:val="el-GR"/>
+        </w:rPr>
+        <w:drawing>
+          <wp:inline distT="0" distB="0" distL="0" distR="0" wp14:anchorId="6F6851DC" wp14:editId="4E1EA019">
+            <wp:extent cx="2857500" cy="3819525"/>
+            <wp:effectExtent l="0" t="0" r="0" b="9525"/>
+            <wp:docPr id="8" name="Picture 8" descr="A close up of a map&#10;&#10;Description automatically generated"/>
+            <wp:cNvGraphicFramePr>
+              <a:graphicFrameLocks xmlns:a="http://schemas.openxmlformats.org/drawingml/2006/main" noChangeAspect="1"/>
+            </wp:cNvGraphicFramePr>
+            <a:graphic xmlns:a="http://schemas.openxmlformats.org/drawingml/2006/main">
+              <a:graphicData uri="http://schemas.openxmlformats.org/drawingml/2006/picture">
+                <pic:pic xmlns:pic="http://schemas.openxmlformats.org/drawingml/2006/picture">
+                  <pic:nvPicPr>
+                    <pic:cNvPr id="8" name="use_case_phase_1.png"/>
+                    <pic:cNvPicPr/>
+                  </pic:nvPicPr>
+                  <pic:blipFill>
+                    <a:blip r:embed="rId9">
+                      <a:extLst>
+                        <a:ext uri="{28A0092B-C50C-407E-A947-70E740481C1C}">
+                          <a14:useLocalDpi xmlns:a14="http://schemas.microsoft.com/office/drawing/2010/main" val="0"/>
+                        </a:ext>
+                      </a:extLst>
+                    </a:blip>
+                    <a:stretch>
+                      <a:fillRect/>
+                    </a:stretch>
+                  </pic:blipFill>
+                  <pic:spPr>
+                    <a:xfrm>
+                      <a:off x="0" y="0"/>
+                      <a:ext cx="2857500" cy="3819525"/>
+                    </a:xfrm>
+                    <a:prstGeom prst="rect">
+                      <a:avLst/>
+                    </a:prstGeom>
+                  </pic:spPr>
+                </pic:pic>
+              </a:graphicData>
+            </a:graphic>
+          </wp:inline>
+        </w:drawing>
       </w:r>
       <w:bookmarkEnd w:id="8"/>
     </w:p>
@@ -4226,6 +4275,61 @@
     </w:p>
     <w:p>
       <w:pPr>
+        <w:jc w:val="center"/>
+        <w:rPr>
+          <w:lang w:val="el-GR"/>
+        </w:rPr>
+      </w:pPr>
+      <w:r>
+        <w:rPr>
+          <w:noProof/>
+          <w:lang w:val="el-GR"/>
+        </w:rPr>
+        <w:drawing>
+          <wp:inline distT="0" distB="0" distL="0" distR="0" wp14:anchorId="60842D27" wp14:editId="7CAAF131">
+            <wp:extent cx="5334000" cy="6010275"/>
+            <wp:effectExtent l="0" t="0" r="0" b="9525"/>
+            <wp:docPr id="6" name="Picture 6" descr="A close up of a map&#10;&#10;Description automatically generated"/>
+            <wp:cNvGraphicFramePr>
+              <a:graphicFrameLocks xmlns:a="http://schemas.openxmlformats.org/drawingml/2006/main" noChangeAspect="1"/>
+            </wp:cNvGraphicFramePr>
+            <a:graphic xmlns:a="http://schemas.openxmlformats.org/drawingml/2006/main">
+              <a:graphicData uri="http://schemas.openxmlformats.org/drawingml/2006/picture">
+                <pic:pic xmlns:pic="http://schemas.openxmlformats.org/drawingml/2006/picture">
+                  <pic:nvPicPr>
+                    <pic:cNvPr id="6" name="use_case_phase_2.png"/>
+                    <pic:cNvPicPr/>
+                  </pic:nvPicPr>
+                  <pic:blipFill>
+                    <a:blip r:embed="rId10">
+                      <a:extLst>
+                        <a:ext uri="{28A0092B-C50C-407E-A947-70E740481C1C}">
+                          <a14:useLocalDpi xmlns:a14="http://schemas.microsoft.com/office/drawing/2010/main" val="0"/>
+                        </a:ext>
+                      </a:extLst>
+                    </a:blip>
+                    <a:stretch>
+                      <a:fillRect/>
+                    </a:stretch>
+                  </pic:blipFill>
+                  <pic:spPr>
+                    <a:xfrm>
+                      <a:off x="0" y="0"/>
+                      <a:ext cx="5334000" cy="6010275"/>
+                    </a:xfrm>
+                    <a:prstGeom prst="rect">
+                      <a:avLst/>
+                    </a:prstGeom>
+                  </pic:spPr>
+                </pic:pic>
+              </a:graphicData>
+            </a:graphic>
+          </wp:inline>
+        </w:drawing>
+      </w:r>
+    </w:p>
+    <w:p>
+      <w:pPr>
         <w:pStyle w:val="Heading3"/>
         <w:rPr>
           <w:lang w:val="el-GR"/>
@@ -4236,6 +4340,7 @@
         <w:rPr>
           <w:lang w:val="el-GR"/>
         </w:rPr>
+        <w:lastRenderedPageBreak/>
         <w:t>Διαγράμματα Τάξεων (2</w:t>
       </w:r>
       <w:r>
@@ -4619,6 +4724,62 @@
     </w:p>
     <w:p>
       <w:pPr>
+        <w:jc w:val="center"/>
+        <w:rPr>
+          <w:lang w:val="el-GR"/>
+        </w:rPr>
+      </w:pPr>
+      <w:r>
+        <w:rPr>
+          <w:noProof/>
+          <w:lang w:val="el-GR"/>
+        </w:rPr>
+        <w:lastRenderedPageBreak/>
+        <w:drawing>
+          <wp:inline distT="0" distB="0" distL="0" distR="0" wp14:anchorId="2BCAA53C" wp14:editId="7587BFEA">
+            <wp:extent cx="4664710" cy="8863330"/>
+            <wp:effectExtent l="0" t="0" r="2540" b="0"/>
+            <wp:docPr id="7" name="Picture 7" descr="A close up of a map&#10;&#10;Description automatically generated"/>
+            <wp:cNvGraphicFramePr>
+              <a:graphicFrameLocks xmlns:a="http://schemas.openxmlformats.org/drawingml/2006/main" noChangeAspect="1"/>
+            </wp:cNvGraphicFramePr>
+            <a:graphic xmlns:a="http://schemas.openxmlformats.org/drawingml/2006/main">
+              <a:graphicData uri="http://schemas.openxmlformats.org/drawingml/2006/picture">
+                <pic:pic xmlns:pic="http://schemas.openxmlformats.org/drawingml/2006/picture">
+                  <pic:nvPicPr>
+                    <pic:cNvPr id="7" name="use_case_phase_3.png"/>
+                    <pic:cNvPicPr/>
+                  </pic:nvPicPr>
+                  <pic:blipFill>
+                    <a:blip r:embed="rId11">
+                      <a:extLst>
+                        <a:ext uri="{28A0092B-C50C-407E-A947-70E740481C1C}">
+                          <a14:useLocalDpi xmlns:a14="http://schemas.microsoft.com/office/drawing/2010/main" val="0"/>
+                        </a:ext>
+                      </a:extLst>
+                    </a:blip>
+                    <a:stretch>
+                      <a:fillRect/>
+                    </a:stretch>
+                  </pic:blipFill>
+                  <pic:spPr>
+                    <a:xfrm>
+                      <a:off x="0" y="0"/>
+                      <a:ext cx="4664710" cy="8863330"/>
+                    </a:xfrm>
+                    <a:prstGeom prst="rect">
+                      <a:avLst/>
+                    </a:prstGeom>
+                  </pic:spPr>
+                </pic:pic>
+              </a:graphicData>
+            </a:graphic>
+          </wp:inline>
+        </w:drawing>
+      </w:r>
+    </w:p>
+    <w:p>
+      <w:pPr>
         <w:pStyle w:val="Heading3"/>
         <w:rPr>
           <w:lang w:val="el-GR"/>
@@ -4629,6 +4790,7 @@
         <w:rPr>
           <w:lang w:val="el-GR"/>
         </w:rPr>
+        <w:lastRenderedPageBreak/>
         <w:t>Διαγράμματα Τάξεων (</w:t>
       </w:r>
       <w:r>
@@ -5042,7 +5204,7 @@
       <w:bookmarkEnd w:id="40"/>
     </w:p>
     <w:sectPr>
-      <w:footerReference w:type="default" r:id="rId9"/>
+      <w:footerReference w:type="default" r:id="rId12"/>
       <w:pgSz w:w="11906" w:h="16838" w:code="9"/>
       <w:pgMar w:top="1440" w:right="1080" w:bottom="1440" w:left="1080" w:header="720" w:footer="720" w:gutter="0"/>
       <w:pgBorders w:display="firstPage" w:offsetFrom="page">
@@ -8528,7 +8690,7 @@
 </file>
 
 <file path=customXml/itemProps1.xml><?xml version="1.0" encoding="utf-8"?>
-<ds:datastoreItem xmlns:ds="http://schemas.openxmlformats.org/officeDocument/2006/customXml" ds:itemID="{49E29605-BDBB-4765-B769-9519294A704B}">
+<ds:datastoreItem xmlns:ds="http://schemas.openxmlformats.org/officeDocument/2006/customXml" ds:itemID="{192C4401-2003-49B7-87D7-27223915F4ED}">
   <ds:schemaRefs>
     <ds:schemaRef ds:uri="http://schemas.openxmlformats.org/officeDocument/2006/bibliography"/>
   </ds:schemaRefs>

</xml_diff>

<commit_message>
Update doc, about rup
</commit_message>
<xml_diff>
--- a/documentation.docx
+++ b/documentation.docx
@@ -223,6 +223,8 @@
         </w:rPr>
         <w:br w:type="page"/>
       </w:r>
+      <w:bookmarkStart w:id="0" w:name="_GoBack"/>
+      <w:bookmarkEnd w:id="0"/>
     </w:p>
     <w:sdt>
       <w:sdtPr>
@@ -249,7 +251,7 @@
       <w:sdtContent>
         <w:p>
           <w:pPr>
-            <w:pStyle w:val="TOCHeading"/>
+            <w:pStyle w:val="a7"/>
             <w:rPr>
               <w:lang w:val="el-GR"/>
             </w:rPr>
@@ -263,7 +265,7 @@
         </w:p>
         <w:p>
           <w:pPr>
-            <w:pStyle w:val="TOC1"/>
+            <w:pStyle w:val="10"/>
             <w:tabs>
               <w:tab w:val="right" w:leader="dot" w:pos="9736"/>
             </w:tabs>
@@ -285,7 +287,7 @@
           <w:hyperlink w:anchor="_Toc10641895" w:history="1">
             <w:r>
               <w:rPr>
-                <w:rStyle w:val="Hyperlink"/>
+                <w:rStyle w:val="-"/>
                 <w:noProof/>
                 <w:lang w:val="el-GR"/>
               </w:rPr>
@@ -343,7 +345,7 @@
         </w:p>
         <w:p>
           <w:pPr>
-            <w:pStyle w:val="TOC2"/>
+            <w:pStyle w:val="20"/>
             <w:tabs>
               <w:tab w:val="right" w:leader="dot" w:pos="9736"/>
             </w:tabs>
@@ -356,7 +358,7 @@
           <w:hyperlink w:anchor="_Toc10641896" w:history="1">
             <w:r>
               <w:rPr>
-                <w:rStyle w:val="Hyperlink"/>
+                <w:rStyle w:val="-"/>
                 <w:noProof/>
                 <w:lang w:val="el-GR"/>
               </w:rPr>
@@ -414,7 +416,7 @@
         </w:p>
         <w:p>
           <w:pPr>
-            <w:pStyle w:val="TOC2"/>
+            <w:pStyle w:val="20"/>
             <w:tabs>
               <w:tab w:val="right" w:leader="dot" w:pos="9736"/>
             </w:tabs>
@@ -427,7 +429,7 @@
           <w:hyperlink w:anchor="_Toc10641897" w:history="1">
             <w:r>
               <w:rPr>
-                <w:rStyle w:val="Hyperlink"/>
+                <w:rStyle w:val="-"/>
                 <w:noProof/>
                 <w:lang w:val="el-GR"/>
               </w:rPr>
@@ -485,7 +487,7 @@
         </w:p>
         <w:p>
           <w:pPr>
-            <w:pStyle w:val="TOC1"/>
+            <w:pStyle w:val="10"/>
             <w:tabs>
               <w:tab w:val="right" w:leader="dot" w:pos="9736"/>
             </w:tabs>
@@ -498,7 +500,7 @@
           <w:hyperlink w:anchor="_Toc10641898" w:history="1">
             <w:r>
               <w:rPr>
-                <w:rStyle w:val="Hyperlink"/>
+                <w:rStyle w:val="-"/>
                 <w:noProof/>
               </w:rPr>
               <w:t>3. Σύντομη παρουσίαση της RUP</w:t>
@@ -555,7 +557,7 @@
         </w:p>
         <w:p>
           <w:pPr>
-            <w:pStyle w:val="TOC1"/>
+            <w:pStyle w:val="10"/>
             <w:tabs>
               <w:tab w:val="right" w:leader="dot" w:pos="9736"/>
             </w:tabs>
@@ -568,14 +570,14 @@
           <w:hyperlink w:anchor="_Toc10641899" w:history="1">
             <w:r>
               <w:rPr>
-                <w:rStyle w:val="Hyperlink"/>
+                <w:rStyle w:val="-"/>
                 <w:noProof/>
               </w:rPr>
               <w:t>4.</w:t>
             </w:r>
             <w:r>
               <w:rPr>
-                <w:rStyle w:val="Hyperlink"/>
+                <w:rStyle w:val="-"/>
                 <w:noProof/>
                 <w:lang w:val="el-GR"/>
               </w:rPr>
@@ -583,7 +585,7 @@
             </w:r>
             <w:r>
               <w:rPr>
-                <w:rStyle w:val="Hyperlink"/>
+                <w:rStyle w:val="-"/>
                 <w:noProof/>
               </w:rPr>
               <w:t>Inception)</w:t>
@@ -640,7 +642,7 @@
         </w:p>
         <w:p>
           <w:pPr>
-            <w:pStyle w:val="TOC2"/>
+            <w:pStyle w:val="20"/>
             <w:tabs>
               <w:tab w:val="right" w:leader="dot" w:pos="9736"/>
             </w:tabs>
@@ -653,7 +655,7 @@
           <w:hyperlink w:anchor="_Toc10641900" w:history="1">
             <w:r>
               <w:rPr>
-                <w:rStyle w:val="Hyperlink"/>
+                <w:rStyle w:val="-"/>
                 <w:noProof/>
                 <w:lang w:val="el-GR"/>
               </w:rPr>
@@ -711,7 +713,7 @@
         </w:p>
         <w:p>
           <w:pPr>
-            <w:pStyle w:val="TOC2"/>
+            <w:pStyle w:val="20"/>
             <w:tabs>
               <w:tab w:val="right" w:leader="dot" w:pos="9736"/>
             </w:tabs>
@@ -724,7 +726,7 @@
           <w:hyperlink w:anchor="_Toc10641901" w:history="1">
             <w:r>
               <w:rPr>
-                <w:rStyle w:val="Hyperlink"/>
+                <w:rStyle w:val="-"/>
                 <w:noProof/>
                 <w:lang w:val="el-GR"/>
               </w:rPr>
@@ -782,7 +784,7 @@
         </w:p>
         <w:p>
           <w:pPr>
-            <w:pStyle w:val="TOC3"/>
+            <w:pStyle w:val="30"/>
             <w:tabs>
               <w:tab w:val="right" w:leader="dot" w:pos="9736"/>
             </w:tabs>
@@ -795,7 +797,7 @@
           <w:hyperlink w:anchor="_Toc10641902" w:history="1">
             <w:r>
               <w:rPr>
-                <w:rStyle w:val="Hyperlink"/>
+                <w:rStyle w:val="-"/>
                 <w:noProof/>
                 <w:lang w:val="el-GR"/>
               </w:rPr>
@@ -853,7 +855,7 @@
         </w:p>
         <w:p>
           <w:pPr>
-            <w:pStyle w:val="TOC3"/>
+            <w:pStyle w:val="30"/>
             <w:tabs>
               <w:tab w:val="right" w:leader="dot" w:pos="9736"/>
             </w:tabs>
@@ -866,7 +868,7 @@
           <w:hyperlink w:anchor="_Toc10641903" w:history="1">
             <w:r>
               <w:rPr>
-                <w:rStyle w:val="Hyperlink"/>
+                <w:rStyle w:val="-"/>
                 <w:noProof/>
                 <w:lang w:val="el-GR"/>
               </w:rPr>
@@ -924,7 +926,7 @@
         </w:p>
         <w:p>
           <w:pPr>
-            <w:pStyle w:val="TOC1"/>
+            <w:pStyle w:val="10"/>
             <w:tabs>
               <w:tab w:val="right" w:leader="dot" w:pos="9736"/>
             </w:tabs>
@@ -937,14 +939,14 @@
           <w:hyperlink w:anchor="_Toc10641904" w:history="1">
             <w:r>
               <w:rPr>
-                <w:rStyle w:val="Hyperlink"/>
+                <w:rStyle w:val="-"/>
                 <w:noProof/>
               </w:rPr>
               <w:t>5.</w:t>
             </w:r>
             <w:r>
               <w:rPr>
-                <w:rStyle w:val="Hyperlink"/>
+                <w:rStyle w:val="-"/>
                 <w:noProof/>
                 <w:lang w:val="el-GR"/>
               </w:rPr>
@@ -952,7 +954,7 @@
             </w:r>
             <w:r>
               <w:rPr>
-                <w:rStyle w:val="Hyperlink"/>
+                <w:rStyle w:val="-"/>
                 <w:noProof/>
               </w:rPr>
               <w:t>Elaboration)</w:t>
@@ -1009,7 +1011,7 @@
         </w:p>
         <w:p>
           <w:pPr>
-            <w:pStyle w:val="TOC2"/>
+            <w:pStyle w:val="20"/>
             <w:tabs>
               <w:tab w:val="right" w:leader="dot" w:pos="9736"/>
             </w:tabs>
@@ -1022,7 +1024,7 @@
           <w:hyperlink w:anchor="_Toc10641905" w:history="1">
             <w:r>
               <w:rPr>
-                <w:rStyle w:val="Hyperlink"/>
+                <w:rStyle w:val="-"/>
                 <w:noProof/>
                 <w:lang w:val="el-GR"/>
               </w:rPr>
@@ -1080,7 +1082,7 @@
         </w:p>
         <w:p>
           <w:pPr>
-            <w:pStyle w:val="TOC3"/>
+            <w:pStyle w:val="30"/>
             <w:tabs>
               <w:tab w:val="right" w:leader="dot" w:pos="9736"/>
             </w:tabs>
@@ -1093,7 +1095,7 @@
           <w:hyperlink w:anchor="_Toc10641906" w:history="1">
             <w:r>
               <w:rPr>
-                <w:rStyle w:val="Hyperlink"/>
+                <w:rStyle w:val="-"/>
                 <w:noProof/>
                 <w:lang w:val="el-GR"/>
               </w:rPr>
@@ -1101,7 +1103,7 @@
             </w:r>
             <w:r>
               <w:rPr>
-                <w:rStyle w:val="Hyperlink"/>
+                <w:rStyle w:val="-"/>
                 <w:noProof/>
                 <w:vertAlign w:val="superscript"/>
                 <w:lang w:val="el-GR"/>
@@ -1110,7 +1112,7 @@
             </w:r>
             <w:r>
               <w:rPr>
-                <w:rStyle w:val="Hyperlink"/>
+                <w:rStyle w:val="-"/>
                 <w:noProof/>
                 <w:lang w:val="el-GR"/>
               </w:rPr>
@@ -1168,7 +1170,7 @@
         </w:p>
         <w:p>
           <w:pPr>
-            <w:pStyle w:val="TOC3"/>
+            <w:pStyle w:val="30"/>
             <w:tabs>
               <w:tab w:val="right" w:leader="dot" w:pos="9736"/>
             </w:tabs>
@@ -1181,7 +1183,7 @@
           <w:hyperlink w:anchor="_Toc10641907" w:history="1">
             <w:r>
               <w:rPr>
-                <w:rStyle w:val="Hyperlink"/>
+                <w:rStyle w:val="-"/>
                 <w:noProof/>
                 <w:lang w:val="el-GR"/>
               </w:rPr>
@@ -1189,7 +1191,7 @@
             </w:r>
             <w:r>
               <w:rPr>
-                <w:rStyle w:val="Hyperlink"/>
+                <w:rStyle w:val="-"/>
                 <w:noProof/>
                 <w:vertAlign w:val="superscript"/>
                 <w:lang w:val="el-GR"/>
@@ -1198,7 +1200,7 @@
             </w:r>
             <w:r>
               <w:rPr>
-                <w:rStyle w:val="Hyperlink"/>
+                <w:rStyle w:val="-"/>
                 <w:noProof/>
                 <w:lang w:val="el-GR"/>
               </w:rPr>
@@ -1256,7 +1258,7 @@
         </w:p>
         <w:p>
           <w:pPr>
-            <w:pStyle w:val="TOC3"/>
+            <w:pStyle w:val="30"/>
             <w:tabs>
               <w:tab w:val="right" w:leader="dot" w:pos="9736"/>
             </w:tabs>
@@ -1269,7 +1271,7 @@
           <w:hyperlink w:anchor="_Toc10641908" w:history="1">
             <w:r>
               <w:rPr>
-                <w:rStyle w:val="Hyperlink"/>
+                <w:rStyle w:val="-"/>
                 <w:noProof/>
                 <w:lang w:val="el-GR"/>
               </w:rPr>
@@ -1277,7 +1279,7 @@
             </w:r>
             <w:r>
               <w:rPr>
-                <w:rStyle w:val="Hyperlink"/>
+                <w:rStyle w:val="-"/>
                 <w:noProof/>
                 <w:vertAlign w:val="superscript"/>
                 <w:lang w:val="el-GR"/>
@@ -1286,7 +1288,7 @@
             </w:r>
             <w:r>
               <w:rPr>
-                <w:rStyle w:val="Hyperlink"/>
+                <w:rStyle w:val="-"/>
                 <w:noProof/>
                 <w:lang w:val="el-GR"/>
               </w:rPr>
@@ -1344,7 +1346,7 @@
         </w:p>
         <w:p>
           <w:pPr>
-            <w:pStyle w:val="TOC3"/>
+            <w:pStyle w:val="30"/>
             <w:tabs>
               <w:tab w:val="right" w:leader="dot" w:pos="9736"/>
             </w:tabs>
@@ -1357,7 +1359,7 @@
           <w:hyperlink w:anchor="_Toc10641909" w:history="1">
             <w:r>
               <w:rPr>
-                <w:rStyle w:val="Hyperlink"/>
+                <w:rStyle w:val="-"/>
                 <w:noProof/>
                 <w:lang w:val="el-GR"/>
               </w:rPr>
@@ -1365,7 +1367,7 @@
             </w:r>
             <w:r>
               <w:rPr>
-                <w:rStyle w:val="Hyperlink"/>
+                <w:rStyle w:val="-"/>
                 <w:noProof/>
                 <w:vertAlign w:val="superscript"/>
                 <w:lang w:val="el-GR"/>
@@ -1374,7 +1376,7 @@
             </w:r>
             <w:r>
               <w:rPr>
-                <w:rStyle w:val="Hyperlink"/>
+                <w:rStyle w:val="-"/>
                 <w:noProof/>
                 <w:lang w:val="el-GR"/>
               </w:rPr>
@@ -1432,7 +1434,7 @@
         </w:p>
         <w:p>
           <w:pPr>
-            <w:pStyle w:val="TOC3"/>
+            <w:pStyle w:val="30"/>
             <w:tabs>
               <w:tab w:val="right" w:leader="dot" w:pos="9736"/>
             </w:tabs>
@@ -1445,7 +1447,7 @@
           <w:hyperlink w:anchor="_Toc10641910" w:history="1">
             <w:r>
               <w:rPr>
-                <w:rStyle w:val="Hyperlink"/>
+                <w:rStyle w:val="-"/>
                 <w:noProof/>
                 <w:lang w:val="el-GR"/>
               </w:rPr>
@@ -1453,7 +1455,7 @@
             </w:r>
             <w:r>
               <w:rPr>
-                <w:rStyle w:val="Hyperlink"/>
+                <w:rStyle w:val="-"/>
                 <w:noProof/>
                 <w:vertAlign w:val="superscript"/>
                 <w:lang w:val="el-GR"/>
@@ -1462,7 +1464,7 @@
             </w:r>
             <w:r>
               <w:rPr>
-                <w:rStyle w:val="Hyperlink"/>
+                <w:rStyle w:val="-"/>
                 <w:noProof/>
                 <w:lang w:val="el-GR"/>
               </w:rPr>
@@ -1520,7 +1522,7 @@
         </w:p>
         <w:p>
           <w:pPr>
-            <w:pStyle w:val="TOC3"/>
+            <w:pStyle w:val="30"/>
             <w:tabs>
               <w:tab w:val="right" w:leader="dot" w:pos="9736"/>
             </w:tabs>
@@ -1533,7 +1535,7 @@
           <w:hyperlink w:anchor="_Toc10641911" w:history="1">
             <w:r>
               <w:rPr>
-                <w:rStyle w:val="Hyperlink"/>
+                <w:rStyle w:val="-"/>
                 <w:noProof/>
                 <w:lang w:val="el-GR"/>
               </w:rPr>
@@ -1541,7 +1543,7 @@
             </w:r>
             <w:r>
               <w:rPr>
-                <w:rStyle w:val="Hyperlink"/>
+                <w:rStyle w:val="-"/>
                 <w:noProof/>
                 <w:vertAlign w:val="superscript"/>
                 <w:lang w:val="el-GR"/>
@@ -1550,7 +1552,7 @@
             </w:r>
             <w:r>
               <w:rPr>
-                <w:rStyle w:val="Hyperlink"/>
+                <w:rStyle w:val="-"/>
                 <w:noProof/>
                 <w:lang w:val="el-GR"/>
               </w:rPr>
@@ -1608,7 +1610,7 @@
         </w:p>
         <w:p>
           <w:pPr>
-            <w:pStyle w:val="TOC3"/>
+            <w:pStyle w:val="30"/>
             <w:tabs>
               <w:tab w:val="right" w:leader="dot" w:pos="9736"/>
             </w:tabs>
@@ -1621,7 +1623,7 @@
           <w:hyperlink w:anchor="_Toc10641912" w:history="1">
             <w:r>
               <w:rPr>
-                <w:rStyle w:val="Hyperlink"/>
+                <w:rStyle w:val="-"/>
                 <w:noProof/>
                 <w:lang w:val="el-GR"/>
               </w:rPr>
@@ -1629,7 +1631,7 @@
             </w:r>
             <w:r>
               <w:rPr>
-                <w:rStyle w:val="Hyperlink"/>
+                <w:rStyle w:val="-"/>
                 <w:noProof/>
                 <w:vertAlign w:val="superscript"/>
                 <w:lang w:val="el-GR"/>
@@ -1638,7 +1640,7 @@
             </w:r>
             <w:r>
               <w:rPr>
-                <w:rStyle w:val="Hyperlink"/>
+                <w:rStyle w:val="-"/>
                 <w:noProof/>
                 <w:lang w:val="el-GR"/>
               </w:rPr>
@@ -1696,7 +1698,7 @@
         </w:p>
         <w:p>
           <w:pPr>
-            <w:pStyle w:val="TOC3"/>
+            <w:pStyle w:val="30"/>
             <w:tabs>
               <w:tab w:val="right" w:leader="dot" w:pos="9736"/>
             </w:tabs>
@@ -1709,7 +1711,7 @@
           <w:hyperlink w:anchor="_Toc10641913" w:history="1">
             <w:r>
               <w:rPr>
-                <w:rStyle w:val="Hyperlink"/>
+                <w:rStyle w:val="-"/>
                 <w:noProof/>
                 <w:lang w:val="el-GR"/>
               </w:rPr>
@@ -1717,7 +1719,7 @@
             </w:r>
             <w:r>
               <w:rPr>
-                <w:rStyle w:val="Hyperlink"/>
+                <w:rStyle w:val="-"/>
                 <w:noProof/>
                 <w:vertAlign w:val="superscript"/>
                 <w:lang w:val="el-GR"/>
@@ -1726,7 +1728,7 @@
             </w:r>
             <w:r>
               <w:rPr>
-                <w:rStyle w:val="Hyperlink"/>
+                <w:rStyle w:val="-"/>
                 <w:noProof/>
                 <w:lang w:val="el-GR"/>
               </w:rPr>
@@ -1784,7 +1786,7 @@
         </w:p>
         <w:p>
           <w:pPr>
-            <w:pStyle w:val="TOC3"/>
+            <w:pStyle w:val="30"/>
             <w:tabs>
               <w:tab w:val="right" w:leader="dot" w:pos="9736"/>
             </w:tabs>
@@ -1797,7 +1799,7 @@
           <w:hyperlink w:anchor="_Toc10641914" w:history="1">
             <w:r>
               <w:rPr>
-                <w:rStyle w:val="Hyperlink"/>
+                <w:rStyle w:val="-"/>
                 <w:noProof/>
                 <w:lang w:val="el-GR"/>
               </w:rPr>
@@ -1805,7 +1807,7 @@
             </w:r>
             <w:r>
               <w:rPr>
-                <w:rStyle w:val="Hyperlink"/>
+                <w:rStyle w:val="-"/>
                 <w:noProof/>
                 <w:vertAlign w:val="superscript"/>
                 <w:lang w:val="el-GR"/>
@@ -1814,7 +1816,7 @@
             </w:r>
             <w:r>
               <w:rPr>
-                <w:rStyle w:val="Hyperlink"/>
+                <w:rStyle w:val="-"/>
                 <w:noProof/>
                 <w:lang w:val="el-GR"/>
               </w:rPr>
@@ -1872,7 +1874,7 @@
         </w:p>
         <w:p>
           <w:pPr>
-            <w:pStyle w:val="TOC2"/>
+            <w:pStyle w:val="20"/>
             <w:tabs>
               <w:tab w:val="right" w:leader="dot" w:pos="9736"/>
             </w:tabs>
@@ -1885,7 +1887,7 @@
           <w:hyperlink w:anchor="_Toc10641915" w:history="1">
             <w:r>
               <w:rPr>
-                <w:rStyle w:val="Hyperlink"/>
+                <w:rStyle w:val="-"/>
                 <w:noProof/>
                 <w:lang w:val="el-GR"/>
               </w:rPr>
@@ -1943,7 +1945,7 @@
         </w:p>
         <w:p>
           <w:pPr>
-            <w:pStyle w:val="TOC3"/>
+            <w:pStyle w:val="30"/>
             <w:tabs>
               <w:tab w:val="right" w:leader="dot" w:pos="9736"/>
             </w:tabs>
@@ -1956,7 +1958,7 @@
           <w:hyperlink w:anchor="_Toc10641916" w:history="1">
             <w:r>
               <w:rPr>
-                <w:rStyle w:val="Hyperlink"/>
+                <w:rStyle w:val="-"/>
                 <w:noProof/>
                 <w:lang w:val="el-GR"/>
               </w:rPr>
@@ -1964,7 +1966,7 @@
             </w:r>
             <w:r>
               <w:rPr>
-                <w:rStyle w:val="Hyperlink"/>
+                <w:rStyle w:val="-"/>
                 <w:noProof/>
                 <w:vertAlign w:val="superscript"/>
                 <w:lang w:val="el-GR"/>
@@ -1973,7 +1975,7 @@
             </w:r>
             <w:r>
               <w:rPr>
-                <w:rStyle w:val="Hyperlink"/>
+                <w:rStyle w:val="-"/>
                 <w:noProof/>
                 <w:lang w:val="el-GR"/>
               </w:rPr>
@@ -2031,7 +2033,7 @@
         </w:p>
         <w:p>
           <w:pPr>
-            <w:pStyle w:val="TOC3"/>
+            <w:pStyle w:val="30"/>
             <w:tabs>
               <w:tab w:val="right" w:leader="dot" w:pos="9736"/>
             </w:tabs>
@@ -2044,7 +2046,7 @@
           <w:hyperlink w:anchor="_Toc10641917" w:history="1">
             <w:r>
               <w:rPr>
-                <w:rStyle w:val="Hyperlink"/>
+                <w:rStyle w:val="-"/>
                 <w:noProof/>
                 <w:lang w:val="el-GR"/>
               </w:rPr>
@@ -2052,7 +2054,7 @@
             </w:r>
             <w:r>
               <w:rPr>
-                <w:rStyle w:val="Hyperlink"/>
+                <w:rStyle w:val="-"/>
                 <w:noProof/>
                 <w:vertAlign w:val="superscript"/>
                 <w:lang w:val="el-GR"/>
@@ -2061,7 +2063,7 @@
             </w:r>
             <w:r>
               <w:rPr>
-                <w:rStyle w:val="Hyperlink"/>
+                <w:rStyle w:val="-"/>
                 <w:noProof/>
                 <w:lang w:val="el-GR"/>
               </w:rPr>
@@ -2119,7 +2121,7 @@
         </w:p>
         <w:p>
           <w:pPr>
-            <w:pStyle w:val="TOC1"/>
+            <w:pStyle w:val="10"/>
             <w:tabs>
               <w:tab w:val="right" w:leader="dot" w:pos="9736"/>
             </w:tabs>
@@ -2132,14 +2134,14 @@
           <w:hyperlink w:anchor="_Toc10641918" w:history="1">
             <w:r>
               <w:rPr>
-                <w:rStyle w:val="Hyperlink"/>
+                <w:rStyle w:val="-"/>
                 <w:noProof/>
               </w:rPr>
               <w:t>6.</w:t>
             </w:r>
             <w:r>
               <w:rPr>
-                <w:rStyle w:val="Hyperlink"/>
+                <w:rStyle w:val="-"/>
                 <w:noProof/>
                 <w:lang w:val="el-GR"/>
               </w:rPr>
@@ -2147,7 +2149,7 @@
             </w:r>
             <w:r>
               <w:rPr>
-                <w:rStyle w:val="Hyperlink"/>
+                <w:rStyle w:val="-"/>
                 <w:noProof/>
               </w:rPr>
               <w:t>Construction)</w:t>
@@ -2204,7 +2206,7 @@
         </w:p>
         <w:p>
           <w:pPr>
-            <w:pStyle w:val="TOC2"/>
+            <w:pStyle w:val="20"/>
             <w:tabs>
               <w:tab w:val="right" w:leader="dot" w:pos="9736"/>
             </w:tabs>
@@ -2217,7 +2219,7 @@
           <w:hyperlink w:anchor="_Toc10641919" w:history="1">
             <w:r>
               <w:rPr>
-                <w:rStyle w:val="Hyperlink"/>
+                <w:rStyle w:val="-"/>
                 <w:noProof/>
               </w:rPr>
               <w:t>6.1. Ανάλυση-Σχεδιασμός</w:t>
@@ -2274,7 +2276,7 @@
         </w:p>
         <w:p>
           <w:pPr>
-            <w:pStyle w:val="TOC3"/>
+            <w:pStyle w:val="30"/>
             <w:tabs>
               <w:tab w:val="right" w:leader="dot" w:pos="9736"/>
             </w:tabs>
@@ -2287,7 +2289,7 @@
           <w:hyperlink w:anchor="_Toc10641920" w:history="1">
             <w:r>
               <w:rPr>
-                <w:rStyle w:val="Hyperlink"/>
+                <w:rStyle w:val="-"/>
                 <w:noProof/>
                 <w:lang w:val="el-GR"/>
               </w:rPr>
@@ -2295,7 +2297,7 @@
             </w:r>
             <w:r>
               <w:rPr>
-                <w:rStyle w:val="Hyperlink"/>
+                <w:rStyle w:val="-"/>
                 <w:noProof/>
                 <w:vertAlign w:val="superscript"/>
                 <w:lang w:val="el-GR"/>
@@ -2304,7 +2306,7 @@
             </w:r>
             <w:r>
               <w:rPr>
-                <w:rStyle w:val="Hyperlink"/>
+                <w:rStyle w:val="-"/>
                 <w:noProof/>
                 <w:lang w:val="el-GR"/>
               </w:rPr>
@@ -2362,7 +2364,7 @@
         </w:p>
         <w:p>
           <w:pPr>
-            <w:pStyle w:val="TOC3"/>
+            <w:pStyle w:val="30"/>
             <w:tabs>
               <w:tab w:val="right" w:leader="dot" w:pos="9736"/>
             </w:tabs>
@@ -2375,7 +2377,7 @@
           <w:hyperlink w:anchor="_Toc10641921" w:history="1">
             <w:r>
               <w:rPr>
-                <w:rStyle w:val="Hyperlink"/>
+                <w:rStyle w:val="-"/>
                 <w:noProof/>
                 <w:lang w:val="el-GR"/>
               </w:rPr>
@@ -2383,7 +2385,7 @@
             </w:r>
             <w:r>
               <w:rPr>
-                <w:rStyle w:val="Hyperlink"/>
+                <w:rStyle w:val="-"/>
                 <w:noProof/>
                 <w:vertAlign w:val="superscript"/>
                 <w:lang w:val="el-GR"/>
@@ -2392,7 +2394,7 @@
             </w:r>
             <w:r>
               <w:rPr>
-                <w:rStyle w:val="Hyperlink"/>
+                <w:rStyle w:val="-"/>
                 <w:noProof/>
                 <w:lang w:val="el-GR"/>
               </w:rPr>
@@ -2450,7 +2452,7 @@
         </w:p>
         <w:p>
           <w:pPr>
-            <w:pStyle w:val="TOC3"/>
+            <w:pStyle w:val="30"/>
             <w:tabs>
               <w:tab w:val="right" w:leader="dot" w:pos="9736"/>
             </w:tabs>
@@ -2463,7 +2465,7 @@
           <w:hyperlink w:anchor="_Toc10641922" w:history="1">
             <w:r>
               <w:rPr>
-                <w:rStyle w:val="Hyperlink"/>
+                <w:rStyle w:val="-"/>
                 <w:noProof/>
                 <w:lang w:val="el-GR"/>
               </w:rPr>
@@ -2471,7 +2473,7 @@
             </w:r>
             <w:r>
               <w:rPr>
-                <w:rStyle w:val="Hyperlink"/>
+                <w:rStyle w:val="-"/>
                 <w:noProof/>
                 <w:vertAlign w:val="superscript"/>
                 <w:lang w:val="el-GR"/>
@@ -2480,7 +2482,7 @@
             </w:r>
             <w:r>
               <w:rPr>
-                <w:rStyle w:val="Hyperlink"/>
+                <w:rStyle w:val="-"/>
                 <w:noProof/>
                 <w:lang w:val="el-GR"/>
               </w:rPr>
@@ -2538,7 +2540,7 @@
         </w:p>
         <w:p>
           <w:pPr>
-            <w:pStyle w:val="TOC3"/>
+            <w:pStyle w:val="30"/>
             <w:tabs>
               <w:tab w:val="right" w:leader="dot" w:pos="9736"/>
             </w:tabs>
@@ -2551,7 +2553,7 @@
           <w:hyperlink w:anchor="_Toc10641923" w:history="1">
             <w:r>
               <w:rPr>
-                <w:rStyle w:val="Hyperlink"/>
+                <w:rStyle w:val="-"/>
                 <w:noProof/>
                 <w:lang w:val="el-GR"/>
               </w:rPr>
@@ -2559,7 +2561,7 @@
             </w:r>
             <w:r>
               <w:rPr>
-                <w:rStyle w:val="Hyperlink"/>
+                <w:rStyle w:val="-"/>
                 <w:noProof/>
                 <w:vertAlign w:val="superscript"/>
                 <w:lang w:val="el-GR"/>
@@ -2568,7 +2570,7 @@
             </w:r>
             <w:r>
               <w:rPr>
-                <w:rStyle w:val="Hyperlink"/>
+                <w:rStyle w:val="-"/>
                 <w:noProof/>
                 <w:lang w:val="el-GR"/>
               </w:rPr>
@@ -2626,7 +2628,7 @@
         </w:p>
         <w:p>
           <w:pPr>
-            <w:pStyle w:val="TOC3"/>
+            <w:pStyle w:val="30"/>
             <w:tabs>
               <w:tab w:val="right" w:leader="dot" w:pos="9736"/>
             </w:tabs>
@@ -2639,7 +2641,7 @@
           <w:hyperlink w:anchor="_Toc10641924" w:history="1">
             <w:r>
               <w:rPr>
-                <w:rStyle w:val="Hyperlink"/>
+                <w:rStyle w:val="-"/>
                 <w:noProof/>
                 <w:lang w:val="el-GR"/>
               </w:rPr>
@@ -2647,7 +2649,7 @@
             </w:r>
             <w:r>
               <w:rPr>
-                <w:rStyle w:val="Hyperlink"/>
+                <w:rStyle w:val="-"/>
                 <w:noProof/>
                 <w:vertAlign w:val="superscript"/>
                 <w:lang w:val="el-GR"/>
@@ -2656,7 +2658,7 @@
             </w:r>
             <w:r>
               <w:rPr>
-                <w:rStyle w:val="Hyperlink"/>
+                <w:rStyle w:val="-"/>
                 <w:noProof/>
                 <w:lang w:val="el-GR"/>
               </w:rPr>
@@ -2714,7 +2716,7 @@
         </w:p>
         <w:p>
           <w:pPr>
-            <w:pStyle w:val="TOC3"/>
+            <w:pStyle w:val="30"/>
             <w:tabs>
               <w:tab w:val="right" w:leader="dot" w:pos="9736"/>
             </w:tabs>
@@ -2727,7 +2729,7 @@
           <w:hyperlink w:anchor="_Toc10641925" w:history="1">
             <w:r>
               <w:rPr>
-                <w:rStyle w:val="Hyperlink"/>
+                <w:rStyle w:val="-"/>
                 <w:noProof/>
                 <w:lang w:val="el-GR"/>
               </w:rPr>
@@ -2735,7 +2737,7 @@
             </w:r>
             <w:r>
               <w:rPr>
-                <w:rStyle w:val="Hyperlink"/>
+                <w:rStyle w:val="-"/>
                 <w:noProof/>
                 <w:vertAlign w:val="superscript"/>
                 <w:lang w:val="el-GR"/>
@@ -2744,7 +2746,7 @@
             </w:r>
             <w:r>
               <w:rPr>
-                <w:rStyle w:val="Hyperlink"/>
+                <w:rStyle w:val="-"/>
                 <w:noProof/>
                 <w:lang w:val="el-GR"/>
               </w:rPr>
@@ -2802,7 +2804,7 @@
         </w:p>
         <w:p>
           <w:pPr>
-            <w:pStyle w:val="TOC3"/>
+            <w:pStyle w:val="30"/>
             <w:tabs>
               <w:tab w:val="right" w:leader="dot" w:pos="9736"/>
             </w:tabs>
@@ -2815,7 +2817,7 @@
           <w:hyperlink w:anchor="_Toc10641926" w:history="1">
             <w:r>
               <w:rPr>
-                <w:rStyle w:val="Hyperlink"/>
+                <w:rStyle w:val="-"/>
                 <w:noProof/>
                 <w:lang w:val="el-GR"/>
               </w:rPr>
@@ -2823,7 +2825,7 @@
             </w:r>
             <w:r>
               <w:rPr>
-                <w:rStyle w:val="Hyperlink"/>
+                <w:rStyle w:val="-"/>
                 <w:noProof/>
                 <w:vertAlign w:val="superscript"/>
                 <w:lang w:val="el-GR"/>
@@ -2832,7 +2834,7 @@
             </w:r>
             <w:r>
               <w:rPr>
-                <w:rStyle w:val="Hyperlink"/>
+                <w:rStyle w:val="-"/>
                 <w:noProof/>
                 <w:lang w:val="el-GR"/>
               </w:rPr>
@@ -2890,7 +2892,7 @@
         </w:p>
         <w:p>
           <w:pPr>
-            <w:pStyle w:val="TOC3"/>
+            <w:pStyle w:val="30"/>
             <w:tabs>
               <w:tab w:val="right" w:leader="dot" w:pos="9736"/>
             </w:tabs>
@@ -2903,7 +2905,7 @@
           <w:hyperlink w:anchor="_Toc10641927" w:history="1">
             <w:r>
               <w:rPr>
-                <w:rStyle w:val="Hyperlink"/>
+                <w:rStyle w:val="-"/>
                 <w:noProof/>
                 <w:lang w:val="el-GR"/>
               </w:rPr>
@@ -2911,7 +2913,7 @@
             </w:r>
             <w:r>
               <w:rPr>
-                <w:rStyle w:val="Hyperlink"/>
+                <w:rStyle w:val="-"/>
                 <w:noProof/>
                 <w:vertAlign w:val="superscript"/>
                 <w:lang w:val="el-GR"/>
@@ -2920,7 +2922,7 @@
             </w:r>
             <w:r>
               <w:rPr>
-                <w:rStyle w:val="Hyperlink"/>
+                <w:rStyle w:val="-"/>
                 <w:noProof/>
                 <w:lang w:val="el-GR"/>
               </w:rPr>
@@ -2978,7 +2980,7 @@
         </w:p>
         <w:p>
           <w:pPr>
-            <w:pStyle w:val="TOC3"/>
+            <w:pStyle w:val="30"/>
             <w:tabs>
               <w:tab w:val="right" w:leader="dot" w:pos="9736"/>
             </w:tabs>
@@ -2991,7 +2993,7 @@
           <w:hyperlink w:anchor="_Toc10641928" w:history="1">
             <w:r>
               <w:rPr>
-                <w:rStyle w:val="Hyperlink"/>
+                <w:rStyle w:val="-"/>
                 <w:noProof/>
                 <w:lang w:val="el-GR"/>
               </w:rPr>
@@ -2999,14 +3001,14 @@
             </w:r>
             <w:r>
               <w:rPr>
-                <w:rStyle w:val="Hyperlink"/>
+                <w:rStyle w:val="-"/>
                 <w:noProof/>
               </w:rPr>
               <w:t>2</w:t>
             </w:r>
             <w:r>
               <w:rPr>
-                <w:rStyle w:val="Hyperlink"/>
+                <w:rStyle w:val="-"/>
                 <w:noProof/>
                 <w:vertAlign w:val="superscript"/>
                 <w:lang w:val="el-GR"/>
@@ -3015,7 +3017,7 @@
             </w:r>
             <w:r>
               <w:rPr>
-                <w:rStyle w:val="Hyperlink"/>
+                <w:rStyle w:val="-"/>
                 <w:noProof/>
                 <w:lang w:val="el-GR"/>
               </w:rPr>
@@ -3073,7 +3075,7 @@
         </w:p>
         <w:p>
           <w:pPr>
-            <w:pStyle w:val="TOC2"/>
+            <w:pStyle w:val="20"/>
             <w:tabs>
               <w:tab w:val="right" w:leader="dot" w:pos="9736"/>
             </w:tabs>
@@ -3086,7 +3088,7 @@
           <w:hyperlink w:anchor="_Toc10641929" w:history="1">
             <w:r>
               <w:rPr>
-                <w:rStyle w:val="Hyperlink"/>
+                <w:rStyle w:val="-"/>
                 <w:noProof/>
                 <w:lang w:val="el-GR"/>
               </w:rPr>
@@ -3144,7 +3146,7 @@
         </w:p>
         <w:p>
           <w:pPr>
-            <w:pStyle w:val="TOC3"/>
+            <w:pStyle w:val="30"/>
             <w:tabs>
               <w:tab w:val="right" w:leader="dot" w:pos="9736"/>
             </w:tabs>
@@ -3157,7 +3159,7 @@
           <w:hyperlink w:anchor="_Toc10641930" w:history="1">
             <w:r>
               <w:rPr>
-                <w:rStyle w:val="Hyperlink"/>
+                <w:rStyle w:val="-"/>
                 <w:noProof/>
                 <w:lang w:val="el-GR"/>
               </w:rPr>
@@ -3215,7 +3217,7 @@
         </w:p>
         <w:p>
           <w:pPr>
-            <w:pStyle w:val="TOC3"/>
+            <w:pStyle w:val="30"/>
             <w:tabs>
               <w:tab w:val="right" w:leader="dot" w:pos="9736"/>
             </w:tabs>
@@ -3228,7 +3230,7 @@
           <w:hyperlink w:anchor="_Toc10641931" w:history="1">
             <w:r>
               <w:rPr>
-                <w:rStyle w:val="Hyperlink"/>
+                <w:rStyle w:val="-"/>
                 <w:noProof/>
                 <w:lang w:val="el-GR"/>
               </w:rPr>
@@ -3286,7 +3288,7 @@
         </w:p>
         <w:p>
           <w:pPr>
-            <w:pStyle w:val="TOC1"/>
+            <w:pStyle w:val="10"/>
             <w:tabs>
               <w:tab w:val="right" w:leader="dot" w:pos="9736"/>
             </w:tabs>
@@ -3299,7 +3301,7 @@
           <w:hyperlink w:anchor="_Toc10641932" w:history="1">
             <w:r>
               <w:rPr>
-                <w:rStyle w:val="Hyperlink"/>
+                <w:rStyle w:val="-"/>
                 <w:noProof/>
                 <w:lang w:val="el-GR"/>
               </w:rPr>
@@ -3357,7 +3359,7 @@
         </w:p>
         <w:p>
           <w:pPr>
-            <w:pStyle w:val="TOC2"/>
+            <w:pStyle w:val="20"/>
             <w:tabs>
               <w:tab w:val="right" w:leader="dot" w:pos="9736"/>
             </w:tabs>
@@ -3370,7 +3372,7 @@
           <w:hyperlink w:anchor="_Toc10641933" w:history="1">
             <w:r>
               <w:rPr>
-                <w:rStyle w:val="Hyperlink"/>
+                <w:rStyle w:val="-"/>
                 <w:noProof/>
                 <w:lang w:val="el-GR"/>
               </w:rPr>
@@ -3428,7 +3430,7 @@
         </w:p>
         <w:p>
           <w:pPr>
-            <w:pStyle w:val="TOC2"/>
+            <w:pStyle w:val="20"/>
             <w:tabs>
               <w:tab w:val="right" w:leader="dot" w:pos="9736"/>
             </w:tabs>
@@ -3441,7 +3443,7 @@
           <w:hyperlink w:anchor="_Toc10641934" w:history="1">
             <w:r>
               <w:rPr>
-                <w:rStyle w:val="Hyperlink"/>
+                <w:rStyle w:val="-"/>
                 <w:noProof/>
                 <w:lang w:val="el-GR"/>
               </w:rPr>
@@ -3518,7 +3520,6 @@
     </w:sdt>
     <w:p>
       <w:pPr>
-        <w:spacing w:line="259" w:lineRule="auto"/>
         <w:rPr>
           <w:b/>
           <w:bCs/>
@@ -3536,12 +3537,12 @@
     </w:p>
     <w:p>
       <w:pPr>
-        <w:pStyle w:val="Heading1"/>
-        <w:rPr>
-          <w:lang w:val="el-GR"/>
-        </w:rPr>
-      </w:pPr>
-      <w:bookmarkStart w:id="0" w:name="_Toc10641895"/>
+        <w:pStyle w:val="1"/>
+        <w:rPr>
+          <w:lang w:val="el-GR"/>
+        </w:rPr>
+      </w:pPr>
+      <w:bookmarkStart w:id="1" w:name="_Toc10641895"/>
       <w:r>
         <w:rPr>
           <w:lang w:val="el-GR"/>
@@ -3549,23 +3550,23 @@
         <w:lastRenderedPageBreak/>
         <w:t>Εισαγωγή</w:t>
       </w:r>
-      <w:bookmarkEnd w:id="0"/>
-    </w:p>
-    <w:p>
-      <w:pPr>
-        <w:pStyle w:val="Heading2"/>
-        <w:rPr>
-          <w:lang w:val="el-GR"/>
-        </w:rPr>
-      </w:pPr>
-      <w:bookmarkStart w:id="1" w:name="_Toc10641896"/>
+      <w:bookmarkEnd w:id="1"/>
+    </w:p>
+    <w:p>
+      <w:pPr>
+        <w:pStyle w:val="2"/>
+        <w:rPr>
+          <w:lang w:val="el-GR"/>
+        </w:rPr>
+      </w:pPr>
+      <w:bookmarkStart w:id="2" w:name="_Toc10641896"/>
       <w:r>
         <w:rPr>
           <w:lang w:val="el-GR"/>
         </w:rPr>
         <w:t>Στόχοι της εργασίας</w:t>
       </w:r>
-      <w:bookmarkEnd w:id="1"/>
+      <w:bookmarkEnd w:id="2"/>
     </w:p>
     <w:p>
       <w:pPr>
@@ -3603,7 +3604,7 @@
     </w:p>
     <w:p>
       <w:pPr>
-        <w:pStyle w:val="ListParagraph"/>
+        <w:pStyle w:val="aa"/>
         <w:numPr>
           <w:ilvl w:val="0"/>
           <w:numId w:val="15"/>
@@ -3630,7 +3631,7 @@
     </w:p>
     <w:p>
       <w:pPr>
-        <w:pStyle w:val="ListParagraph"/>
+        <w:pStyle w:val="aa"/>
         <w:numPr>
           <w:ilvl w:val="0"/>
           <w:numId w:val="15"/>
@@ -3691,12 +3692,20 @@
         <w:t xml:space="preserve"> της επιλογής σας. Προτεινόμενα </w:t>
       </w:r>
       <w:r>
-        <w:t>CA5E T00LS: Rational Rose, Visual Studio, 2010 Ultimate, ArgoUML.</w:t>
-      </w:r>
-    </w:p>
-    <w:p>
-      <w:pPr>
-        <w:pStyle w:val="ListParagraph"/>
+        <w:t xml:space="preserve">CA5E T00LS: Rational Rose, Visual Studio, 2010 Ultimate, </w:t>
+      </w:r>
+      <w:proofErr w:type="spellStart"/>
+      <w:r>
+        <w:t>ArgoUML</w:t>
+      </w:r>
+      <w:proofErr w:type="spellEnd"/>
+      <w:r>
+        <w:t>.</w:t>
+      </w:r>
+    </w:p>
+    <w:p>
+      <w:pPr>
+        <w:pStyle w:val="aa"/>
         <w:numPr>
           <w:ilvl w:val="0"/>
           <w:numId w:val="15"/>
@@ -3731,7 +3740,7 @@
     </w:p>
     <w:p>
       <w:pPr>
-        <w:pStyle w:val="ListParagraph"/>
+        <w:pStyle w:val="aa"/>
         <w:numPr>
           <w:ilvl w:val="0"/>
           <w:numId w:val="17"/>
@@ -3789,17 +3798,145 @@
         <w:rPr>
           <w:lang w:val="el-GR"/>
         </w:rPr>
-        <w:t xml:space="preserve">ο οποίος θα καταγράφει τα στοιχεία των ενδιαφερόμενων φοιτητών και θα </w:t>
-      </w:r>
-      <w:r>
-        <w:rPr>
-          <w:lang w:val="el-GR"/>
-        </w:rPr>
+        <w:t xml:space="preserve">ο οποίος θα καταγράφει τα στοιχεία των ενδιαφερόμενων φοιτητών και θα καταχωρεί και βιογραφικά τους στοιχεία. Επιπλέον, θα μπορεί να χρησιμοποιηθεί και από τους ίδιους τους φοιτητές, εφόσον έχουν την απαραίτητη πρόσβαση, μέσω εγγραφής στο σύστημα. Η βάση που θα δημιουργείται θα μπορεί να χρησιμοποιηθεί από το πανεπιστήμιο, ή από το γραφείο εύρεσης εργασίας, εφόσον υπάρχουν θέσεις εργασίας. Θα πρέπει να καταχωρούνται ειδικά πεδία ενδιαφερόντων ή/και </w:t>
+      </w:r>
+      <w:r>
+        <w:t>keywords</w:t>
+      </w:r>
+      <w:r>
+        <w:rPr>
+          <w:lang w:val="el-GR"/>
+        </w:rPr>
+        <w:t xml:space="preserve">, </w:t>
+      </w:r>
+      <w:r>
+        <w:rPr>
+          <w:lang w:val="el-GR"/>
+        </w:rPr>
+        <w:t>ώστε να μπορεί να γίνει και σωστή αναζήτηση των υποψηφίων στην περίπτωση που υπάρχει ενδιαφέρον για πρόσληψη σε κάποια θέση.</w:t>
+      </w:r>
+    </w:p>
+    <w:p>
+      <w:pPr>
+        <w:rPr>
+          <w:lang w:val="el-GR"/>
+        </w:rPr>
+      </w:pPr>
+      <w:r>
+        <w:rPr>
+          <w:lang w:val="el-GR"/>
+        </w:rPr>
+        <w:t>Βασικός χρήστης της εφαρμογής: ο διαχειριστής και οι φοιτητές.</w:t>
+      </w:r>
+    </w:p>
+    <w:p>
+      <w:pPr>
+        <w:pStyle w:val="2"/>
+        <w:rPr>
+          <w:lang w:val="el-GR"/>
+        </w:rPr>
+      </w:pPr>
+      <w:bookmarkStart w:id="3" w:name="_Toc10641897"/>
+      <w:r>
+        <w:rPr>
+          <w:lang w:val="el-GR"/>
+        </w:rPr>
+        <w:t>Ορισμός του προβλήματος προς επίλυση</w:t>
+      </w:r>
+      <w:bookmarkEnd w:id="3"/>
+    </w:p>
+    <w:p>
+      <w:pPr>
+        <w:rPr>
+          <w:lang w:val="el-GR"/>
+        </w:rPr>
+      </w:pPr>
+      <w:r>
+        <w:rPr>
+          <w:lang w:val="el-GR"/>
+        </w:rPr>
+        <w:br w:type="page"/>
+      </w:r>
+    </w:p>
+    <w:p>
+      <w:pPr>
+        <w:pStyle w:val="1"/>
+      </w:pPr>
+      <w:bookmarkStart w:id="4" w:name="_Toc10641898"/>
+      <w:proofErr w:type="spellStart"/>
+      <w:r>
         <w:lastRenderedPageBreak/>
-        <w:t xml:space="preserve">καταχωρεί και βιογραφικά τους στοιχεία. Επιπλέον, θα μπορεί να χρησιμοποιηθεί και από τους ίδιους τους φοιτητές, εφόσον έχουν την απαραίτητη πρόσβαση, μέσω εγγραφής στο σύστημα. Η βάση που θα δημιουργείται θα μπορεί να χρησιμοποιηθεί από το πανεπιστήμιο, ή από το γραφείο εύρεσης εργασίας, εφόσον υπάρχουν θέσεις εργασίας. Θα πρέπει να καταχωρούνται ειδικά πεδία ενδιαφερόντων ή/και </w:t>
-      </w:r>
-      <w:r>
-        <w:t>keywords</w:t>
+        <w:t>Σύντομη</w:t>
+      </w:r>
+      <w:proofErr w:type="spellEnd"/>
+      <w:r>
+        <w:t xml:space="preserve"> πα</w:t>
+      </w:r>
+      <w:proofErr w:type="spellStart"/>
+      <w:r>
+        <w:t>ρουσί</w:t>
+      </w:r>
+      <w:proofErr w:type="spellEnd"/>
+      <w:r>
+        <w:t xml:space="preserve">αση </w:t>
+      </w:r>
+      <w:proofErr w:type="spellStart"/>
+      <w:r>
+        <w:t>της</w:t>
+      </w:r>
+      <w:proofErr w:type="spellEnd"/>
+      <w:r>
+        <w:t xml:space="preserve"> RUP</w:t>
+      </w:r>
+      <w:bookmarkEnd w:id="4"/>
+    </w:p>
+    <w:p>
+      <w:pPr>
+        <w:rPr>
+          <w:lang w:val="el-GR"/>
+        </w:rPr>
+      </w:pPr>
+      <w:r>
+        <w:rPr>
+          <w:lang w:val="el-GR"/>
+        </w:rPr>
+        <w:t>Ο κύκλος ζωής του λογισμικού (</w:t>
+      </w:r>
+      <w:r>
+        <w:t>software</w:t>
+      </w:r>
+      <w:r>
+        <w:rPr>
+          <w:lang w:val="el-GR"/>
+        </w:rPr>
+        <w:t xml:space="preserve"> </w:t>
+      </w:r>
+      <w:r>
+        <w:t>life</w:t>
+      </w:r>
+      <w:r>
+        <w:rPr>
+          <w:lang w:val="el-GR"/>
+        </w:rPr>
+        <w:t>-</w:t>
+      </w:r>
+      <w:r>
+        <w:t>cycle</w:t>
+      </w:r>
+      <w:r>
+        <w:rPr>
+          <w:lang w:val="el-GR"/>
+        </w:rPr>
+        <w:t xml:space="preserve">) σκιαγραφεί τη ζωή του προγράμματος λογισμικού από τη στιγμή της γέννησής του μέχρι τη στιγμή της αντικατάστασης ή της εγκατάλειψής του. Ο κύκλος ζωής του λογισμικού στην </w:t>
+      </w:r>
+      <w:r>
+        <w:t>RUP</w:t>
+      </w:r>
+      <w:r>
+        <w:rPr>
+          <w:lang w:val="el-GR"/>
+        </w:rPr>
+        <w:t xml:space="preserve"> υποδιαιρείται σε τέσσερις συνεχόμενες φάσεις</w:t>
       </w:r>
       <w:r>
         <w:rPr>
@@ -3811,40 +3948,1103 @@
         <w:rPr>
           <w:lang w:val="el-GR"/>
         </w:rPr>
-        <w:t>ώστε να μπορεί να γίνει και σωστή αναζήτηση των υποψηφίων στην περίπτωση που υπάρχει ενδιαφέρον για πρόσληψη σε κάποια θέση.</w:t>
-      </w:r>
-    </w:p>
-    <w:p>
-      <w:pPr>
-        <w:rPr>
-          <w:lang w:val="el-GR"/>
-        </w:rPr>
-      </w:pPr>
-      <w:r>
-        <w:rPr>
-          <w:lang w:val="el-GR"/>
-        </w:rPr>
-        <w:t>Βασικός χρήστης της εφαρμογής: ο διαχειριστής και οι φοιτητές.</w:t>
-      </w:r>
-    </w:p>
-    <w:p>
-      <w:pPr>
-        <w:pStyle w:val="Heading2"/>
-        <w:rPr>
-          <w:lang w:val="el-GR"/>
-        </w:rPr>
-      </w:pPr>
-      <w:bookmarkStart w:id="2" w:name="_Toc10641897"/>
-      <w:r>
-        <w:rPr>
-          <w:lang w:val="el-GR"/>
-        </w:rPr>
-        <w:t>Ορισμός του προβλήματος προς επίλυση</w:t>
-      </w:r>
-      <w:bookmarkEnd w:id="2"/>
-    </w:p>
-    <w:p>
-      <w:pPr>
+        <w:t>οι οποίες</w:t>
+      </w:r>
+      <w:r>
+        <w:rPr>
+          <w:lang w:val="el-GR"/>
+        </w:rPr>
+        <w:t xml:space="preserve"> είναι:</w:t>
+      </w:r>
+    </w:p>
+    <w:p>
+      <w:pPr>
+        <w:rPr>
+          <w:lang w:val="el-GR"/>
+        </w:rPr>
+      </w:pPr>
+    </w:p>
+    <w:p>
+      <w:pPr>
+        <w:pStyle w:val="aa"/>
+        <w:numPr>
+          <w:ilvl w:val="0"/>
+          <w:numId w:val="25"/>
+        </w:numPr>
+        <w:rPr>
+          <w:lang w:val="el-GR"/>
+        </w:rPr>
+      </w:pPr>
+      <w:r>
+        <w:rPr>
+          <w:lang w:val="el-GR"/>
+        </w:rPr>
+        <w:t>Η Φάση Σύλληψης (</w:t>
+      </w:r>
+      <w:r>
+        <w:t>Inception</w:t>
+      </w:r>
+      <w:r>
+        <w:rPr>
+          <w:lang w:val="el-GR"/>
+        </w:rPr>
+        <w:t xml:space="preserve"> </w:t>
+      </w:r>
+      <w:r>
+        <w:t>Phase</w:t>
+      </w:r>
+      <w:r>
+        <w:rPr>
+          <w:lang w:val="el-GR"/>
+        </w:rPr>
+        <w:t>)</w:t>
+      </w:r>
+    </w:p>
+    <w:p>
+      <w:pPr>
+        <w:pStyle w:val="aa"/>
+        <w:numPr>
+          <w:ilvl w:val="0"/>
+          <w:numId w:val="25"/>
+        </w:numPr>
+        <w:rPr>
+          <w:lang w:val="el-GR"/>
+        </w:rPr>
+      </w:pPr>
+      <w:r>
+        <w:rPr>
+          <w:lang w:val="el-GR"/>
+        </w:rPr>
+        <w:t>Η Φάση Επεξεργασίας (</w:t>
+      </w:r>
+      <w:r>
+        <w:t>Elaboration</w:t>
+      </w:r>
+      <w:r>
+        <w:rPr>
+          <w:lang w:val="el-GR"/>
+        </w:rPr>
+        <w:t xml:space="preserve"> </w:t>
+      </w:r>
+      <w:r>
+        <w:t>Phase</w:t>
+      </w:r>
+      <w:r>
+        <w:rPr>
+          <w:lang w:val="el-GR"/>
+        </w:rPr>
+        <w:t>)</w:t>
+      </w:r>
+    </w:p>
+    <w:p>
+      <w:pPr>
+        <w:pStyle w:val="aa"/>
+        <w:numPr>
+          <w:ilvl w:val="0"/>
+          <w:numId w:val="25"/>
+        </w:numPr>
+        <w:rPr>
+          <w:lang w:val="el-GR"/>
+        </w:rPr>
+      </w:pPr>
+      <w:r>
+        <w:rPr>
+          <w:lang w:val="el-GR"/>
+        </w:rPr>
+        <w:t>Η Φάση Κατασκευής (</w:t>
+      </w:r>
+      <w:r>
+        <w:t>Construction</w:t>
+      </w:r>
+      <w:r>
+        <w:rPr>
+          <w:lang w:val="el-GR"/>
+        </w:rPr>
+        <w:t xml:space="preserve"> </w:t>
+      </w:r>
+      <w:r>
+        <w:t>Phase</w:t>
+      </w:r>
+      <w:r>
+        <w:rPr>
+          <w:lang w:val="el-GR"/>
+        </w:rPr>
+        <w:t>)</w:t>
+      </w:r>
+    </w:p>
+    <w:p>
+      <w:pPr>
+        <w:pStyle w:val="aa"/>
+        <w:numPr>
+          <w:ilvl w:val="0"/>
+          <w:numId w:val="25"/>
+        </w:numPr>
+        <w:rPr>
+          <w:lang w:val="el-GR"/>
+        </w:rPr>
+      </w:pPr>
+      <w:r>
+        <w:rPr>
+          <w:lang w:val="el-GR"/>
+        </w:rPr>
+        <w:t>Η Φάση Μετάβασης (</w:t>
+      </w:r>
+      <w:r>
+        <w:t>Transition</w:t>
+      </w:r>
+      <w:r>
+        <w:rPr>
+          <w:lang w:val="el-GR"/>
+        </w:rPr>
+        <w:t xml:space="preserve"> </w:t>
+      </w:r>
+      <w:r>
+        <w:t>Phase</w:t>
+      </w:r>
+      <w:r>
+        <w:rPr>
+          <w:lang w:val="el-GR"/>
+        </w:rPr>
+        <w:t>)</w:t>
+      </w:r>
+    </w:p>
+    <w:p>
+      <w:pPr>
+        <w:pStyle w:val="aa"/>
+        <w:rPr>
+          <w:lang w:val="el-GR"/>
+        </w:rPr>
+      </w:pPr>
+    </w:p>
+    <w:p>
+      <w:pPr>
+        <w:rPr>
+          <w:lang w:val="el-GR"/>
+        </w:rPr>
+      </w:pPr>
+      <w:r>
+        <w:rPr>
+          <w:lang w:val="el-GR"/>
+        </w:rPr>
+        <w:t xml:space="preserve">Ο </w:t>
+      </w:r>
+      <w:r>
+        <w:rPr>
+          <w:lang w:val="el-GR"/>
+        </w:rPr>
+        <w:t>κύκλος</w:t>
+      </w:r>
+      <w:r>
+        <w:rPr>
+          <w:lang w:val="el-GR"/>
+        </w:rPr>
+        <w:t xml:space="preserve"> ανάπτυξης είναι ένα </w:t>
+      </w:r>
+      <w:r>
+        <w:rPr>
+          <w:lang w:val="el-GR"/>
+        </w:rPr>
+        <w:t>πέρασμα</w:t>
+      </w:r>
+      <w:r>
+        <w:rPr>
+          <w:lang w:val="el-GR"/>
+        </w:rPr>
+        <w:t xml:space="preserve"> από </w:t>
+      </w:r>
+      <w:r>
+        <w:rPr>
+          <w:lang w:val="el-GR"/>
+        </w:rPr>
+        <w:t>τέσσερις</w:t>
+      </w:r>
+      <w:r>
+        <w:rPr>
+          <w:lang w:val="el-GR"/>
+        </w:rPr>
+        <w:t xml:space="preserve"> </w:t>
+      </w:r>
+      <w:r>
+        <w:rPr>
+          <w:lang w:val="el-GR"/>
+        </w:rPr>
+        <w:t>φάσεις</w:t>
+      </w:r>
+      <w:r>
+        <w:rPr>
+          <w:lang w:val="el-GR"/>
+        </w:rPr>
+        <w:t xml:space="preserve">. Το κάθε </w:t>
+      </w:r>
+      <w:r>
+        <w:rPr>
+          <w:lang w:val="el-GR"/>
+        </w:rPr>
+        <w:t>πέρασμα</w:t>
+      </w:r>
+      <w:r>
+        <w:rPr>
+          <w:lang w:val="el-GR"/>
+        </w:rPr>
+        <w:t xml:space="preserve"> από αυτές τις </w:t>
+      </w:r>
+      <w:r>
+        <w:rPr>
+          <w:lang w:val="el-GR"/>
+        </w:rPr>
+        <w:t>φάσεις</w:t>
+      </w:r>
+      <w:r>
+        <w:rPr>
+          <w:lang w:val="el-GR"/>
+        </w:rPr>
+        <w:t xml:space="preserve"> </w:t>
+      </w:r>
+      <w:r>
+        <w:rPr>
+          <w:lang w:val="el-GR"/>
+        </w:rPr>
+        <w:t>ονομάζεται</w:t>
+      </w:r>
+      <w:r>
+        <w:rPr>
+          <w:lang w:val="el-GR"/>
+        </w:rPr>
+        <w:t xml:space="preserve"> </w:t>
+      </w:r>
+      <w:r>
+        <w:rPr>
+          <w:b/>
+          <w:bCs/>
+          <w:lang w:val="el-GR"/>
+        </w:rPr>
+        <w:t>γενιά (</w:t>
+      </w:r>
+      <w:r>
+        <w:rPr>
+          <w:b/>
+          <w:bCs/>
+        </w:rPr>
+        <w:t>generation</w:t>
+      </w:r>
+      <w:r>
+        <w:rPr>
+          <w:b/>
+          <w:bCs/>
+          <w:lang w:val="el-GR"/>
+        </w:rPr>
+        <w:t>)</w:t>
+      </w:r>
+      <w:r>
+        <w:rPr>
+          <w:b/>
+          <w:bCs/>
+          <w:lang w:val="el-GR"/>
+        </w:rPr>
+        <w:t>.</w:t>
+      </w:r>
+      <w:r>
+        <w:rPr>
+          <w:b/>
+          <w:bCs/>
+          <w:lang w:val="el-GR"/>
+        </w:rPr>
+        <w:t xml:space="preserve"> </w:t>
+      </w:r>
+    </w:p>
+    <w:p>
+      <w:pPr>
+        <w:rPr>
+          <w:b/>
+          <w:bCs/>
+        </w:rPr>
+      </w:pPr>
+      <w:r>
+        <w:rPr>
+          <w:lang w:val="el-GR"/>
+        </w:rPr>
+        <w:t xml:space="preserve">Σε </w:t>
+      </w:r>
+      <w:r>
+        <w:rPr>
+          <w:lang w:val="el-GR"/>
+        </w:rPr>
+        <w:t>περίπτωση</w:t>
+      </w:r>
+      <w:r>
+        <w:rPr>
+          <w:lang w:val="el-GR"/>
+        </w:rPr>
+        <w:t xml:space="preserve"> που το </w:t>
+      </w:r>
+      <w:r>
+        <w:rPr>
+          <w:lang w:val="el-GR"/>
+        </w:rPr>
+        <w:t>προϊόν</w:t>
+      </w:r>
+      <w:r>
+        <w:rPr>
+          <w:lang w:val="el-GR"/>
+        </w:rPr>
+        <w:t xml:space="preserve"> </w:t>
+      </w:r>
+      <w:r>
+        <w:rPr>
+          <w:lang w:val="el-GR"/>
+        </w:rPr>
+        <w:t>συνεχίσει</w:t>
+      </w:r>
+      <w:r>
+        <w:rPr>
+          <w:lang w:val="el-GR"/>
+        </w:rPr>
+        <w:t xml:space="preserve"> να </w:t>
+      </w:r>
+      <w:r>
+        <w:rPr>
+          <w:lang w:val="el-GR"/>
+        </w:rPr>
+        <w:t>εξελίσσεται</w:t>
+      </w:r>
+      <w:r>
+        <w:rPr>
+          <w:lang w:val="el-GR"/>
+        </w:rPr>
+        <w:t xml:space="preserve"> στην </w:t>
+      </w:r>
+      <w:r>
+        <w:rPr>
+          <w:lang w:val="el-GR"/>
+        </w:rPr>
+        <w:t>επόμενη</w:t>
+      </w:r>
+      <w:r>
+        <w:rPr>
+          <w:lang w:val="el-GR"/>
+        </w:rPr>
+        <w:t xml:space="preserve"> </w:t>
+      </w:r>
+      <w:r>
+        <w:rPr>
+          <w:lang w:val="el-GR"/>
+        </w:rPr>
+        <w:t>γενιά</w:t>
+      </w:r>
+      <w:r>
+        <w:rPr>
+          <w:lang w:val="el-GR"/>
+        </w:rPr>
+        <w:t xml:space="preserve"> του, </w:t>
+      </w:r>
+      <w:r>
+        <w:rPr>
+          <w:lang w:val="el-GR"/>
+        </w:rPr>
+        <w:t>έχουμε</w:t>
+      </w:r>
+      <w:r>
+        <w:rPr>
+          <w:lang w:val="el-GR"/>
+        </w:rPr>
+        <w:t xml:space="preserve"> έναν νέο </w:t>
+      </w:r>
+      <w:r>
+        <w:rPr>
+          <w:lang w:val="el-GR"/>
+        </w:rPr>
+        <w:t>διαδοχικό</w:t>
+      </w:r>
+      <w:r>
+        <w:rPr>
+          <w:lang w:val="el-GR"/>
+        </w:rPr>
+        <w:t xml:space="preserve"> </w:t>
+      </w:r>
+      <w:r>
+        <w:rPr>
+          <w:lang w:val="el-GR"/>
+        </w:rPr>
+        <w:t>κύκλο</w:t>
+      </w:r>
+      <w:r>
+        <w:rPr>
+          <w:lang w:val="el-GR"/>
+        </w:rPr>
+        <w:t xml:space="preserve">. </w:t>
+      </w:r>
+      <w:r>
+        <w:rPr>
+          <w:lang w:val="el-GR"/>
+        </w:rPr>
+        <w:t>Αυτοί</w:t>
+      </w:r>
+      <w:r>
+        <w:rPr>
+          <w:lang w:val="el-GR"/>
+        </w:rPr>
+        <w:t xml:space="preserve"> οι </w:t>
+      </w:r>
+      <w:r>
+        <w:rPr>
+          <w:lang w:val="el-GR"/>
+        </w:rPr>
+        <w:t>κύκλοι</w:t>
+      </w:r>
+      <w:r>
+        <w:rPr>
+          <w:lang w:val="el-GR"/>
+        </w:rPr>
+        <w:t xml:space="preserve"> ονομάζονται </w:t>
+      </w:r>
+      <w:r>
+        <w:rPr>
+          <w:b/>
+          <w:bCs/>
+          <w:lang w:val="el-GR"/>
+        </w:rPr>
+        <w:t>κ</w:t>
+      </w:r>
+      <w:proofErr w:type="spellStart"/>
+      <w:r>
+        <w:rPr>
+          <w:b/>
+          <w:bCs/>
+        </w:rPr>
+        <w:t>ύκλοι</w:t>
+      </w:r>
+      <w:proofErr w:type="spellEnd"/>
+      <w:r>
+        <w:rPr>
+          <w:b/>
+          <w:bCs/>
+        </w:rPr>
+        <w:t xml:space="preserve"> </w:t>
+      </w:r>
+      <w:proofErr w:type="spellStart"/>
+      <w:r>
+        <w:rPr>
+          <w:b/>
+          <w:bCs/>
+        </w:rPr>
+        <w:t>εξέλιξης</w:t>
+      </w:r>
+      <w:proofErr w:type="spellEnd"/>
+      <w:r>
+        <w:rPr>
+          <w:b/>
+          <w:bCs/>
+        </w:rPr>
+        <w:t xml:space="preserve"> (evolution cycles).</w:t>
+      </w:r>
+    </w:p>
+    <w:p>
+      <w:pPr>
+        <w:rPr>
+          <w:lang w:val="el-GR"/>
+        </w:rPr>
+      </w:pPr>
+      <w:r>
+        <w:rPr>
+          <w:lang w:val="el-GR"/>
+        </w:rPr>
+        <w:t>Καθεμία από τις φάσεις ολοκληρώνεται με την παράδοση κάποιων ορόσημων. Στο τέλος κάθε φάσης πραγματοποιείται μια αποτίμηση η οποία κρίνει εάν οι στόχοι της φάσης έχουν ικανοποιηθεί προκειμένου να αρχίσει η επόμενη φάση</w:t>
+      </w:r>
+      <w:r>
+        <w:rPr>
+          <w:lang w:val="el-GR"/>
+        </w:rPr>
+        <w:t>.</w:t>
+      </w:r>
+    </w:p>
+    <w:p>
+      <w:pPr>
+        <w:rPr>
+          <w:lang w:val="el-GR"/>
+        </w:rPr>
+      </w:pPr>
+    </w:p>
+    <w:p>
+      <w:pPr>
+        <w:pStyle w:val="2"/>
+      </w:pPr>
+      <w:proofErr w:type="spellStart"/>
+      <w:r>
+        <w:t>Φάση</w:t>
+      </w:r>
+      <w:proofErr w:type="spellEnd"/>
+      <w:r>
+        <w:t xml:space="preserve"> </w:t>
+      </w:r>
+      <w:proofErr w:type="spellStart"/>
+      <w:r>
+        <w:t>Σύλληψης</w:t>
+      </w:r>
+      <w:proofErr w:type="spellEnd"/>
+    </w:p>
+    <w:p>
+      <w:pPr>
+        <w:rPr>
+          <w:lang w:val="el-GR"/>
+        </w:rPr>
+      </w:pPr>
+      <w:r>
+        <w:rPr>
+          <w:lang w:val="el-GR"/>
+        </w:rPr>
+        <w:t>Τα α</w:t>
+      </w:r>
+      <w:r>
+        <w:rPr>
+          <w:lang w:val="el-GR"/>
+        </w:rPr>
+        <w:t>ποτελέσματα της φάσης Σύλληψης είναι τα εξής :</w:t>
+      </w:r>
+    </w:p>
+    <w:p>
+      <w:pPr>
+        <w:pStyle w:val="aa"/>
+        <w:numPr>
+          <w:ilvl w:val="0"/>
+          <w:numId w:val="27"/>
+        </w:numPr>
+        <w:rPr>
+          <w:lang w:val="el-GR"/>
+        </w:rPr>
+      </w:pPr>
+      <w:r>
+        <w:rPr>
+          <w:lang w:val="el-GR"/>
+        </w:rPr>
+        <w:t>Μία γενική περιγραφή των βασικών απαιτήσεων του έργου, τα σημεία κλειδιά και οι βασικοί περιορισμοί.</w:t>
+      </w:r>
+    </w:p>
+    <w:p>
+      <w:pPr>
+        <w:pStyle w:val="aa"/>
+        <w:numPr>
+          <w:ilvl w:val="0"/>
+          <w:numId w:val="27"/>
+        </w:numPr>
+        <w:rPr>
+          <w:lang w:val="el-GR"/>
+        </w:rPr>
+      </w:pPr>
+      <w:r>
+        <w:rPr>
+          <w:lang w:val="el-GR"/>
+        </w:rPr>
+        <w:t>Ένα αρχικό μοντέλο περιπτώσεων χρήσης (ολοκληρωμένο κατά 10%-20%)</w:t>
+      </w:r>
+    </w:p>
+    <w:p>
+      <w:pPr>
+        <w:pStyle w:val="aa"/>
+        <w:numPr>
+          <w:ilvl w:val="0"/>
+          <w:numId w:val="27"/>
+        </w:numPr>
+        <w:rPr>
+          <w:lang w:val="el-GR"/>
+        </w:rPr>
+      </w:pPr>
+      <w:r>
+        <w:rPr>
+          <w:lang w:val="el-GR"/>
+        </w:rPr>
+        <w:t>Ένα αρχικό γλωσσάριο του έργου.</w:t>
+      </w:r>
+    </w:p>
+    <w:p>
+      <w:pPr>
+        <w:pStyle w:val="aa"/>
+        <w:numPr>
+          <w:ilvl w:val="0"/>
+          <w:numId w:val="27"/>
+        </w:numPr>
+        <w:rPr>
+          <w:lang w:val="el-GR"/>
+        </w:rPr>
+      </w:pPr>
+      <w:r>
+        <w:rPr>
+          <w:lang w:val="el-GR"/>
+        </w:rPr>
+        <w:t>Μια αρχική εκτίμηση των κινδύνων.</w:t>
+      </w:r>
+    </w:p>
+    <w:p>
+      <w:pPr>
+        <w:pStyle w:val="aa"/>
+        <w:numPr>
+          <w:ilvl w:val="0"/>
+          <w:numId w:val="27"/>
+        </w:numPr>
+        <w:rPr>
+          <w:lang w:val="el-GR"/>
+        </w:rPr>
+      </w:pPr>
+      <w:r>
+        <w:rPr>
+          <w:lang w:val="el-GR"/>
+        </w:rPr>
+        <w:t>Μία αρχική επιχειρηματική περίπτωση, η οποία περιέχει το επαγγελματικό πλαίσιο, κριτήρια επιτυχίας και οικονομική πρόβλεψη.</w:t>
+      </w:r>
+    </w:p>
+    <w:p>
+      <w:pPr>
+        <w:pStyle w:val="aa"/>
+        <w:numPr>
+          <w:ilvl w:val="0"/>
+          <w:numId w:val="27"/>
+        </w:numPr>
+        <w:rPr>
+          <w:lang w:val="el-GR"/>
+        </w:rPr>
+      </w:pPr>
+      <w:r>
+        <w:rPr>
+          <w:lang w:val="el-GR"/>
+        </w:rPr>
+        <w:t>Ένα σχέδιο του έργου (</w:t>
+      </w:r>
+      <w:r>
+        <w:t>project</w:t>
+      </w:r>
+      <w:r>
+        <w:rPr>
+          <w:lang w:val="el-GR"/>
+        </w:rPr>
+        <w:t xml:space="preserve"> </w:t>
+      </w:r>
+      <w:r>
+        <w:t>plan</w:t>
+      </w:r>
+      <w:r>
+        <w:rPr>
+          <w:lang w:val="el-GR"/>
+        </w:rPr>
+        <w:t>), το οποίο δείχνει φάσεις και επαναλήψεις.</w:t>
+      </w:r>
+    </w:p>
+    <w:p>
+      <w:pPr>
+        <w:pStyle w:val="aa"/>
+        <w:numPr>
+          <w:ilvl w:val="0"/>
+          <w:numId w:val="27"/>
+        </w:numPr>
+        <w:rPr>
+          <w:lang w:val="el-GR"/>
+        </w:rPr>
+      </w:pPr>
+      <w:r>
+        <w:rPr>
+          <w:lang w:val="el-GR"/>
+        </w:rPr>
+        <w:t>Ένα επιχειρηματικό μοντέλο ((</w:t>
+      </w:r>
+      <w:r>
+        <w:t>business</w:t>
+      </w:r>
+      <w:r>
+        <w:rPr>
+          <w:lang w:val="el-GR"/>
+        </w:rPr>
+        <w:t xml:space="preserve"> </w:t>
+      </w:r>
+      <w:r>
+        <w:t>model</w:t>
+      </w:r>
+      <w:r>
+        <w:rPr>
+          <w:lang w:val="el-GR"/>
+        </w:rPr>
+        <w:t>) αν είναι απαραίτητο.</w:t>
+      </w:r>
+    </w:p>
+    <w:p>
+      <w:pPr>
+        <w:pStyle w:val="aa"/>
+        <w:numPr>
+          <w:ilvl w:val="0"/>
+          <w:numId w:val="27"/>
+        </w:numPr>
+        <w:rPr>
+          <w:lang w:val="el-GR"/>
+        </w:rPr>
+      </w:pPr>
+      <w:r>
+        <w:rPr>
+          <w:lang w:val="el-GR"/>
+        </w:rPr>
+        <w:t>Ένα ή διάφορα πρωτότυπα</w:t>
+      </w:r>
+      <w:r>
+        <w:rPr>
+          <w:lang w:val="el-GR"/>
+        </w:rPr>
+        <w:t>.</w:t>
+      </w:r>
+    </w:p>
+    <w:p>
+      <w:pPr>
+        <w:pStyle w:val="ac"/>
+        <w:rPr>
+          <w:lang w:val="el-GR"/>
+        </w:rPr>
+      </w:pPr>
+    </w:p>
+    <w:p>
+      <w:pPr>
+        <w:pStyle w:val="2"/>
+      </w:pPr>
+      <w:proofErr w:type="spellStart"/>
+      <w:r>
+        <w:t>Φάση</w:t>
+      </w:r>
+      <w:proofErr w:type="spellEnd"/>
+      <w:r>
+        <w:t xml:space="preserve"> Επ</w:t>
+      </w:r>
+      <w:proofErr w:type="spellStart"/>
+      <w:r>
+        <w:t>εξεργ</w:t>
+      </w:r>
+      <w:proofErr w:type="spellEnd"/>
+      <w:r>
+        <w:t>ασίας</w:t>
+      </w:r>
+    </w:p>
+    <w:p>
+      <w:pPr>
+        <w:rPr>
+          <w:lang w:val="el-GR"/>
+        </w:rPr>
+      </w:pPr>
+      <w:r>
+        <w:rPr>
+          <w:lang w:val="el-GR"/>
+        </w:rPr>
+        <w:t xml:space="preserve">Το αποτέλεσμα της φάσης επεξεργασίας είναι: </w:t>
+      </w:r>
+    </w:p>
+    <w:p>
+      <w:pPr>
+        <w:pStyle w:val="aa"/>
+        <w:numPr>
+          <w:ilvl w:val="0"/>
+          <w:numId w:val="28"/>
+        </w:numPr>
+        <w:rPr>
+          <w:lang w:val="el-GR"/>
+        </w:rPr>
+      </w:pPr>
+      <w:r>
+        <w:rPr>
+          <w:lang w:val="el-GR"/>
+        </w:rPr>
+        <w:t>Ένα μοντέλο περιπτώσεων χρήσης (ολοκληρωμένο τουλάχιστον κατά 80%)</w:t>
+      </w:r>
+    </w:p>
+    <w:p>
+      <w:pPr>
+        <w:pStyle w:val="aa"/>
+        <w:numPr>
+          <w:ilvl w:val="0"/>
+          <w:numId w:val="28"/>
+        </w:numPr>
+        <w:rPr>
+          <w:lang w:val="el-GR"/>
+        </w:rPr>
+      </w:pPr>
+      <w:r>
+        <w:rPr>
+          <w:lang w:val="el-GR"/>
+        </w:rPr>
+        <w:lastRenderedPageBreak/>
+        <w:t>Συμπληρωματικές απαιτήσεις για τις μη λειτουργικές απαιτήσεις και απαιτήσεις που δεν έχουν σχέση με μια συγκεκριμένη περίπτωση χρήσης</w:t>
+      </w:r>
+      <w:r>
+        <w:rPr>
+          <w:lang w:val="el-GR"/>
+        </w:rPr>
+        <w:t>.</w:t>
+      </w:r>
+    </w:p>
+    <w:p>
+      <w:pPr>
+        <w:pStyle w:val="aa"/>
+        <w:numPr>
+          <w:ilvl w:val="0"/>
+          <w:numId w:val="28"/>
+        </w:numPr>
+        <w:rPr>
+          <w:lang w:val="el-GR"/>
+        </w:rPr>
+      </w:pPr>
+      <w:r>
+        <w:rPr>
+          <w:lang w:val="el-GR"/>
+        </w:rPr>
+        <w:t>Ένα εκτελέσιμο αρχιτεκτονικό πρωτότυπο</w:t>
+      </w:r>
+    </w:p>
+    <w:p>
+      <w:pPr>
+        <w:pStyle w:val="aa"/>
+        <w:numPr>
+          <w:ilvl w:val="0"/>
+          <w:numId w:val="28"/>
+        </w:numPr>
+        <w:rPr>
+          <w:lang w:val="el-GR"/>
+        </w:rPr>
+      </w:pPr>
+      <w:r>
+        <w:rPr>
+          <w:lang w:val="el-GR"/>
+        </w:rPr>
+        <w:t xml:space="preserve">Μια περιγραφή της αρχιτεκτονικής του λογισμικού </w:t>
+      </w:r>
+    </w:p>
+    <w:p>
+      <w:pPr>
+        <w:pStyle w:val="aa"/>
+        <w:numPr>
+          <w:ilvl w:val="0"/>
+          <w:numId w:val="28"/>
+        </w:numPr>
+        <w:rPr>
+          <w:lang w:val="el-GR"/>
+        </w:rPr>
+      </w:pPr>
+      <w:r>
+        <w:rPr>
+          <w:lang w:val="el-GR"/>
+        </w:rPr>
+        <w:t>Επανεξέταση της λίστας κινδύνων και της επιχειρηματικής περίπτωσης</w:t>
+      </w:r>
+    </w:p>
+    <w:p>
+      <w:pPr>
+        <w:pStyle w:val="aa"/>
+        <w:numPr>
+          <w:ilvl w:val="0"/>
+          <w:numId w:val="28"/>
+        </w:numPr>
+        <w:rPr>
+          <w:lang w:val="el-GR"/>
+        </w:rPr>
+      </w:pPr>
+      <w:r>
+        <w:rPr>
+          <w:lang w:val="el-GR"/>
+        </w:rPr>
+        <w:t xml:space="preserve">Ένα σχέδιο ανάπτυξης για το ολικό έργο </w:t>
+      </w:r>
+    </w:p>
+    <w:p>
+      <w:pPr>
+        <w:pStyle w:val="aa"/>
+        <w:numPr>
+          <w:ilvl w:val="0"/>
+          <w:numId w:val="28"/>
+        </w:numPr>
+        <w:rPr>
+          <w:lang w:val="el-GR"/>
+        </w:rPr>
+      </w:pPr>
+      <w:r>
+        <w:rPr>
+          <w:lang w:val="el-GR"/>
+        </w:rPr>
+        <w:t>Το έργο μπορεί να ματαιωθεί ή να επανεξεταστεί σοβαρά η πραγματοποίησή του αν αποτύχει να περάσει από αυτό το ορόσημο</w:t>
+      </w:r>
+    </w:p>
+    <w:p>
+      <w:pPr>
+        <w:rPr>
+          <w:lang w:val="el-GR"/>
+        </w:rPr>
+      </w:pPr>
+    </w:p>
+    <w:p>
+      <w:pPr>
+        <w:pStyle w:val="2"/>
+      </w:pPr>
+      <w:proofErr w:type="spellStart"/>
+      <w:r>
+        <w:t>Φάση</w:t>
+      </w:r>
+      <w:proofErr w:type="spellEnd"/>
+      <w:r>
+        <w:t xml:space="preserve"> Κατα</w:t>
+      </w:r>
+      <w:proofErr w:type="spellStart"/>
+      <w:r>
+        <w:t>σκευής</w:t>
+      </w:r>
+      <w:proofErr w:type="spellEnd"/>
+    </w:p>
+    <w:p>
+      <w:pPr>
+        <w:rPr>
+          <w:lang w:val="el-GR"/>
+        </w:rPr>
+      </w:pPr>
+      <w:r>
+        <w:rPr>
+          <w:lang w:val="el-GR"/>
+        </w:rPr>
+        <w:t>Αποτελείται τουλάχιστον από τα εξής:</w:t>
+      </w:r>
+    </w:p>
+    <w:p>
+      <w:pPr>
+        <w:pStyle w:val="aa"/>
+        <w:numPr>
+          <w:ilvl w:val="0"/>
+          <w:numId w:val="29"/>
+        </w:numPr>
+        <w:rPr>
+          <w:lang w:val="el-GR"/>
+        </w:rPr>
+      </w:pPr>
+      <w:r>
+        <w:rPr>
+          <w:lang w:val="el-GR"/>
+        </w:rPr>
+        <w:t>Το προϊόν λογισμικού</w:t>
+      </w:r>
+    </w:p>
+    <w:p>
+      <w:pPr>
+        <w:pStyle w:val="aa"/>
+        <w:numPr>
+          <w:ilvl w:val="0"/>
+          <w:numId w:val="29"/>
+        </w:numPr>
+        <w:rPr>
+          <w:lang w:val="el-GR"/>
+        </w:rPr>
+      </w:pPr>
+      <w:r>
+        <w:rPr>
+          <w:lang w:val="el-GR"/>
+        </w:rPr>
+        <w:t xml:space="preserve">Το εγχειρίδιο του χρήστη </w:t>
+      </w:r>
+    </w:p>
+    <w:p>
+      <w:pPr>
+        <w:pStyle w:val="aa"/>
+        <w:numPr>
+          <w:ilvl w:val="0"/>
+          <w:numId w:val="29"/>
+        </w:numPr>
+        <w:rPr>
+          <w:lang w:val="el-GR"/>
+        </w:rPr>
+      </w:pPr>
+      <w:r>
+        <w:rPr>
+          <w:lang w:val="el-GR"/>
+        </w:rPr>
+        <w:t xml:space="preserve">Μια περιγραφή της παρούσας άδειας έκδοσης </w:t>
+      </w:r>
+    </w:p>
+    <w:p>
+      <w:pPr>
+        <w:pStyle w:val="aa"/>
+        <w:rPr>
+          <w:lang w:val="el-GR"/>
+        </w:rPr>
+      </w:pPr>
+    </w:p>
+    <w:p>
+      <w:pPr>
+        <w:pStyle w:val="aa"/>
+        <w:rPr>
+          <w:i/>
+          <w:iCs/>
+          <w:lang w:val="el-GR"/>
+        </w:rPr>
+      </w:pPr>
+      <w:r>
+        <w:rPr>
+          <w:i/>
+          <w:iCs/>
+          <w:lang w:val="el-GR"/>
+        </w:rPr>
+        <w:t>Η μετάβαση μπορεί να αναβληθεί αν το έργο αποτύχει να περάσει αυτό το ορόσημο.</w:t>
+      </w:r>
+    </w:p>
+    <w:p>
+      <w:pPr>
+        <w:rPr>
+          <w:lang w:val="el-GR"/>
+        </w:rPr>
+      </w:pPr>
+    </w:p>
+    <w:p>
+      <w:pPr>
+        <w:pStyle w:val="2"/>
+      </w:pPr>
+      <w:proofErr w:type="spellStart"/>
+      <w:r>
+        <w:t>Φάση</w:t>
+      </w:r>
+      <w:proofErr w:type="spellEnd"/>
+      <w:r>
+        <w:t xml:space="preserve"> </w:t>
+      </w:r>
+      <w:proofErr w:type="spellStart"/>
+      <w:r>
+        <w:t>Μετά</w:t>
+      </w:r>
+      <w:proofErr w:type="spellEnd"/>
+      <w:r>
+        <w:t>βασης</w:t>
+      </w:r>
+    </w:p>
+    <w:p>
+      <w:pPr>
+        <w:rPr>
+          <w:lang w:val="el-GR"/>
+        </w:rPr>
+      </w:pPr>
+      <w:r>
+        <w:rPr>
+          <w:lang w:val="el-GR"/>
+        </w:rPr>
+        <w:t xml:space="preserve">Ο σκοπός της φάσης είναι η μετάβαση του λογισμικού προϊόντος στην κοινότητα των χρηστών. Αφού το προϊόν παραδοθεί στους τελικούς χρήστες, συνήθως εντοπίζονται προβλήματα που απαιτούν την ανάπτυξη νέων εκδόσεων. </w:t>
+      </w:r>
+    </w:p>
+    <w:p>
+      <w:pPr>
+        <w:rPr>
+          <w:i/>
+          <w:iCs/>
+          <w:lang w:val="el-GR"/>
+        </w:rPr>
+      </w:pPr>
+      <w:r>
+        <w:rPr>
+          <w:i/>
+          <w:iCs/>
+          <w:lang w:val="el-GR"/>
+        </w:rPr>
+        <w:t>Σε αυτό το σημείο αποφασίζεται αν οι στόχοι έχουν επιτευχθεί και αν θα πρέπει να ξεκινήσει ο επόμενος κύκλος εξέλιξης.</w:t>
+      </w:r>
+    </w:p>
+    <w:p>
+      <w:pPr>
+        <w:pStyle w:val="aa"/>
+        <w:numPr>
+          <w:ilvl w:val="0"/>
+          <w:numId w:val="25"/>
+        </w:numPr>
         <w:rPr>
           <w:lang w:val="el-GR"/>
         </w:rPr>
@@ -3858,28 +5058,9 @@
     </w:p>
     <w:p>
       <w:pPr>
-        <w:pStyle w:val="Heading1"/>
-      </w:pPr>
-      <w:bookmarkStart w:id="3" w:name="_Toc10641898"/>
-      <w:r>
-        <w:lastRenderedPageBreak/>
-        <w:t>Σύντομη παρουσίαση της RUP</w:t>
-      </w:r>
-      <w:bookmarkEnd w:id="3"/>
-    </w:p>
-    <w:p>
-      <w:pPr>
-        <w:spacing w:line="259" w:lineRule="auto"/>
-      </w:pPr>
-      <w:r>
-        <w:br w:type="page"/>
-      </w:r>
-    </w:p>
-    <w:p>
-      <w:pPr>
-        <w:pStyle w:val="Heading1"/>
-      </w:pPr>
-      <w:bookmarkStart w:id="4" w:name="_Toc10641899"/>
+        <w:pStyle w:val="1"/>
+      </w:pPr>
+      <w:bookmarkStart w:id="5" w:name="_Toc10641899"/>
       <w:r>
         <w:rPr>
           <w:lang w:val="el-GR"/>
@@ -3890,77 +5071,74 @@
       <w:r>
         <w:t>Inception)</w:t>
       </w:r>
-      <w:bookmarkEnd w:id="4"/>
-    </w:p>
-    <w:p>
-      <w:pPr>
-        <w:pStyle w:val="Heading2"/>
-        <w:rPr>
-          <w:lang w:val="el-GR"/>
-        </w:rPr>
-      </w:pPr>
-      <w:bookmarkStart w:id="5" w:name="_Toc10641900"/>
+      <w:bookmarkEnd w:id="5"/>
+    </w:p>
+    <w:p>
+      <w:pPr>
+        <w:pStyle w:val="2"/>
+        <w:rPr>
+          <w:lang w:val="el-GR"/>
+        </w:rPr>
+      </w:pPr>
+      <w:bookmarkStart w:id="6" w:name="_Toc10641900"/>
       <w:r>
         <w:rPr>
           <w:lang w:val="el-GR"/>
         </w:rPr>
         <w:t>Σύλληψη απαιτήσεων</w:t>
       </w:r>
-      <w:bookmarkEnd w:id="5"/>
-    </w:p>
-    <w:p>
-      <w:pPr>
-        <w:pStyle w:val="Heading2"/>
-        <w:rPr>
-          <w:lang w:val="el-GR"/>
-        </w:rPr>
-      </w:pPr>
-      <w:bookmarkStart w:id="6" w:name="_Toc10641901"/>
+      <w:bookmarkEnd w:id="6"/>
+    </w:p>
+    <w:p>
+      <w:pPr>
+        <w:pStyle w:val="2"/>
+        <w:rPr>
+          <w:lang w:val="el-GR"/>
+        </w:rPr>
+      </w:pPr>
+      <w:bookmarkStart w:id="7" w:name="_Toc10641901"/>
       <w:r>
         <w:rPr>
           <w:lang w:val="el-GR"/>
         </w:rPr>
         <w:t>Ανάλυση-Σχεδιασμός</w:t>
       </w:r>
-      <w:bookmarkEnd w:id="6"/>
-    </w:p>
-    <w:p>
-      <w:pPr>
-        <w:pStyle w:val="Heading3"/>
-        <w:rPr>
-          <w:lang w:val="el-GR"/>
-        </w:rPr>
-      </w:pPr>
-      <w:bookmarkStart w:id="7" w:name="_Toc10641902"/>
+      <w:bookmarkEnd w:id="7"/>
+    </w:p>
+    <w:p>
+      <w:pPr>
+        <w:pStyle w:val="3"/>
+        <w:rPr>
+          <w:lang w:val="el-GR"/>
+        </w:rPr>
+      </w:pPr>
+      <w:bookmarkStart w:id="8" w:name="_Toc10641902"/>
       <w:r>
         <w:rPr>
           <w:lang w:val="el-GR"/>
         </w:rPr>
         <w:t>Διαγράμματα Περιπτώσεων Χρήσης</w:t>
       </w:r>
-      <w:bookmarkEnd w:id="7"/>
-    </w:p>
-    <w:p>
-      <w:pPr>
-        <w:pStyle w:val="Heading3"/>
-        <w:rPr>
-          <w:lang w:val="el-GR"/>
-        </w:rPr>
-      </w:pPr>
-      <w:bookmarkStart w:id="8" w:name="_Toc10641903"/>
-      <w:bookmarkStart w:id="9" w:name="_GoBack"/>
+      <w:bookmarkEnd w:id="8"/>
+    </w:p>
+    <w:p>
+      <w:pPr>
+        <w:pStyle w:val="3"/>
+        <w:rPr>
+          <w:lang w:val="el-GR"/>
+        </w:rPr>
+      </w:pPr>
+      <w:bookmarkStart w:id="9" w:name="_Toc10641903"/>
+      <w:r>
+        <w:rPr>
+          <w:lang w:val="el-GR"/>
+        </w:rPr>
+        <w:t>Διαγράμματα Τάξεων</w:t>
+      </w:r>
       <w:bookmarkEnd w:id="9"/>
-      <w:r>
-        <w:rPr>
-          <w:lang w:val="el-GR"/>
-        </w:rPr>
-        <w:t>Διαγράμματα Τάξεων</w:t>
-      </w:r>
-      <w:bookmarkEnd w:id="8"/>
-    </w:p>
-    <w:p>
-      <w:pPr>
-        <w:spacing w:line="259" w:lineRule="auto"/>
+    </w:p>
+    <w:p>
+      <w:pPr>
         <w:rPr>
           <w:lang w:val="el-GR"/>
         </w:rPr>
@@ -3974,7 +5152,7 @@
     </w:p>
     <w:p>
       <w:pPr>
-        <w:pStyle w:val="Heading1"/>
+        <w:pStyle w:val="1"/>
       </w:pPr>
       <w:bookmarkStart w:id="10" w:name="_Toc10641904"/>
       <w:r>
@@ -3991,7 +5169,7 @@
     </w:p>
     <w:p>
       <w:pPr>
-        <w:pStyle w:val="Heading2"/>
+        <w:pStyle w:val="2"/>
         <w:rPr>
           <w:lang w:val="el-GR"/>
         </w:rPr>
@@ -4007,7 +5185,7 @@
     </w:p>
     <w:p>
       <w:pPr>
-        <w:pStyle w:val="Heading3"/>
+        <w:pStyle w:val="3"/>
         <w:rPr>
           <w:lang w:val="el-GR"/>
         </w:rPr>
@@ -4036,7 +5214,7 @@
     </w:p>
     <w:p>
       <w:pPr>
-        <w:pStyle w:val="Heading3"/>
+        <w:pStyle w:val="3"/>
         <w:rPr>
           <w:lang w:val="el-GR"/>
         </w:rPr>
@@ -4065,7 +5243,7 @@
     </w:p>
     <w:p>
       <w:pPr>
-        <w:pStyle w:val="Heading3"/>
+        <w:pStyle w:val="3"/>
         <w:rPr>
           <w:lang w:val="el-GR"/>
         </w:rPr>
@@ -4094,7 +5272,7 @@
     </w:p>
     <w:p>
       <w:pPr>
-        <w:pStyle w:val="Heading3"/>
+        <w:pStyle w:val="3"/>
         <w:rPr>
           <w:lang w:val="el-GR"/>
         </w:rPr>
@@ -4123,7 +5301,7 @@
     </w:p>
     <w:p>
       <w:pPr>
-        <w:pStyle w:val="Heading3"/>
+        <w:pStyle w:val="3"/>
         <w:rPr>
           <w:lang w:val="el-GR"/>
         </w:rPr>
@@ -4152,7 +5330,7 @@
     </w:p>
     <w:p>
       <w:pPr>
-        <w:pStyle w:val="Heading3"/>
+        <w:pStyle w:val="3"/>
         <w:rPr>
           <w:lang w:val="el-GR"/>
         </w:rPr>
@@ -4181,7 +5359,7 @@
     </w:p>
     <w:p>
       <w:pPr>
-        <w:pStyle w:val="Heading3"/>
+        <w:pStyle w:val="3"/>
         <w:rPr>
           <w:lang w:val="el-GR"/>
         </w:rPr>
@@ -4210,7 +5388,7 @@
     </w:p>
     <w:p>
       <w:pPr>
-        <w:pStyle w:val="Heading3"/>
+        <w:pStyle w:val="3"/>
         <w:rPr>
           <w:lang w:val="el-GR"/>
         </w:rPr>
@@ -4239,7 +5417,7 @@
     </w:p>
     <w:p>
       <w:pPr>
-        <w:pStyle w:val="Heading3"/>
+        <w:pStyle w:val="3"/>
         <w:rPr>
           <w:lang w:val="el-GR"/>
         </w:rPr>
@@ -4268,7 +5446,7 @@
     </w:p>
     <w:p>
       <w:pPr>
-        <w:pStyle w:val="Heading2"/>
+        <w:pStyle w:val="2"/>
         <w:rPr>
           <w:lang w:val="el-GR"/>
         </w:rPr>
@@ -4284,7 +5462,7 @@
     </w:p>
     <w:p>
       <w:pPr>
-        <w:pStyle w:val="Heading3"/>
+        <w:pStyle w:val="3"/>
         <w:rPr>
           <w:lang w:val="el-GR"/>
         </w:rPr>
@@ -4313,7 +5491,7 @@
     </w:p>
     <w:p>
       <w:pPr>
-        <w:pStyle w:val="Heading3"/>
+        <w:pStyle w:val="3"/>
         <w:rPr>
           <w:lang w:val="el-GR"/>
         </w:rPr>
@@ -4342,7 +5520,6 @@
     </w:p>
     <w:p>
       <w:pPr>
-        <w:spacing w:line="259" w:lineRule="auto"/>
         <w:rPr>
           <w:lang w:val="el-GR"/>
         </w:rPr>
@@ -4356,7 +5533,7 @@
     </w:p>
     <w:p>
       <w:pPr>
-        <w:pStyle w:val="Heading1"/>
+        <w:pStyle w:val="1"/>
       </w:pPr>
       <w:bookmarkStart w:id="24" w:name="_Toc10641918"/>
       <w:r>
@@ -4373,17 +5550,22 @@
     </w:p>
     <w:p>
       <w:pPr>
-        <w:pStyle w:val="Heading2"/>
+        <w:pStyle w:val="2"/>
       </w:pPr>
       <w:bookmarkStart w:id="25" w:name="_Toc10641919"/>
-      <w:r>
-        <w:t>Ανάλυση-Σχεδιασμός</w:t>
+      <w:proofErr w:type="spellStart"/>
+      <w:r>
+        <w:t>Ανάλυση-Σχεδι</w:t>
+      </w:r>
+      <w:proofErr w:type="spellEnd"/>
+      <w:r>
+        <w:t>ασμός</w:t>
       </w:r>
       <w:bookmarkEnd w:id="25"/>
     </w:p>
     <w:p>
       <w:pPr>
-        <w:pStyle w:val="Heading3"/>
+        <w:pStyle w:val="3"/>
         <w:rPr>
           <w:lang w:val="el-GR"/>
         </w:rPr>
@@ -4424,7 +5606,7 @@
     </w:p>
     <w:p>
       <w:pPr>
-        <w:pStyle w:val="Heading3"/>
+        <w:pStyle w:val="3"/>
         <w:rPr>
           <w:lang w:val="el-GR"/>
         </w:rPr>
@@ -4465,7 +5647,7 @@
     </w:p>
     <w:p>
       <w:pPr>
-        <w:pStyle w:val="Heading3"/>
+        <w:pStyle w:val="3"/>
         <w:rPr>
           <w:lang w:val="el-GR"/>
         </w:rPr>
@@ -4506,7 +5688,7 @@
     </w:p>
     <w:p>
       <w:pPr>
-        <w:pStyle w:val="Heading3"/>
+        <w:pStyle w:val="3"/>
         <w:rPr>
           <w:lang w:val="el-GR"/>
         </w:rPr>
@@ -4547,7 +5729,7 @@
     </w:p>
     <w:p>
       <w:pPr>
-        <w:pStyle w:val="Heading3"/>
+        <w:pStyle w:val="3"/>
         <w:rPr>
           <w:lang w:val="el-GR"/>
         </w:rPr>
@@ -4588,7 +5770,7 @@
     </w:p>
     <w:p>
       <w:pPr>
-        <w:pStyle w:val="Heading3"/>
+        <w:pStyle w:val="3"/>
         <w:rPr>
           <w:lang w:val="el-GR"/>
         </w:rPr>
@@ -4629,7 +5811,7 @@
     </w:p>
     <w:p>
       <w:pPr>
-        <w:pStyle w:val="Heading3"/>
+        <w:pStyle w:val="3"/>
         <w:rPr>
           <w:lang w:val="el-GR"/>
         </w:rPr>
@@ -4670,7 +5852,7 @@
     </w:p>
     <w:p>
       <w:pPr>
-        <w:pStyle w:val="Heading3"/>
+        <w:pStyle w:val="3"/>
         <w:rPr>
           <w:lang w:val="el-GR"/>
         </w:rPr>
@@ -4705,7 +5887,7 @@
     </w:p>
     <w:p>
       <w:pPr>
-        <w:pStyle w:val="Heading3"/>
+        <w:pStyle w:val="3"/>
         <w:rPr>
           <w:lang w:val="el-GR"/>
         </w:rPr>
@@ -4737,7 +5919,7 @@
     </w:p>
     <w:p>
       <w:pPr>
-        <w:pStyle w:val="Heading2"/>
+        <w:pStyle w:val="2"/>
         <w:rPr>
           <w:lang w:val="el-GR"/>
         </w:rPr>
@@ -4753,7 +5935,7 @@
     </w:p>
     <w:p>
       <w:pPr>
-        <w:pStyle w:val="Heading3"/>
+        <w:pStyle w:val="3"/>
         <w:rPr>
           <w:lang w:val="el-GR"/>
         </w:rPr>
@@ -4769,7 +5951,7 @@
     </w:p>
     <w:p>
       <w:pPr>
-        <w:pStyle w:val="Heading3"/>
+        <w:pStyle w:val="3"/>
         <w:rPr>
           <w:lang w:val="el-GR"/>
         </w:rPr>
@@ -4785,7 +5967,6 @@
     </w:p>
     <w:p>
       <w:pPr>
-        <w:spacing w:line="259" w:lineRule="auto"/>
         <w:rPr>
           <w:lang w:val="el-GR"/>
         </w:rPr>
@@ -4799,7 +5980,7 @@
     </w:p>
     <w:p>
       <w:pPr>
-        <w:pStyle w:val="Heading1"/>
+        <w:pStyle w:val="1"/>
         <w:rPr>
           <w:lang w:val="el-GR"/>
         </w:rPr>
@@ -4816,7 +5997,7 @@
     </w:p>
     <w:p>
       <w:pPr>
-        <w:pStyle w:val="Heading2"/>
+        <w:pStyle w:val="2"/>
         <w:rPr>
           <w:lang w:val="el-GR"/>
         </w:rPr>
@@ -4832,7 +6013,7 @@
     </w:p>
     <w:p>
       <w:pPr>
-        <w:pStyle w:val="Heading2"/>
+        <w:pStyle w:val="2"/>
         <w:rPr>
           <w:lang w:val="el-GR"/>
         </w:rPr>
@@ -4907,7 +6088,7 @@
     <w:sdtContent>
       <w:p>
         <w:pPr>
-          <w:pStyle w:val="Footer"/>
+          <w:pStyle w:val="a5"/>
           <w:jc w:val="right"/>
         </w:pPr>
         <w:r>
@@ -4936,7 +6117,7 @@
   </w:sdt>
   <w:p>
     <w:pPr>
-      <w:pStyle w:val="Footer"/>
+      <w:pStyle w:val="a5"/>
     </w:pPr>
   </w:p>
 </w:ftr>
@@ -6186,6 +7367,119 @@
     </w:lvl>
   </w:abstractNum>
   <w:abstractNum w:abstractNumId="11" w15:restartNumberingAfterBreak="0">
+    <w:nsid w:val="258E6FE7"/>
+    <w:multiLevelType w:val="hybridMultilevel"/>
+    <w:tmpl w:val="13306B7C"/>
+    <w:lvl w:ilvl="0" w:tplc="04080001">
+      <w:start w:val="1"/>
+      <w:numFmt w:val="bullet"/>
+      <w:lvlText w:val=""/>
+      <w:lvlJc w:val="left"/>
+      <w:pPr>
+        <w:ind w:left="720" w:hanging="360"/>
+      </w:pPr>
+      <w:rPr>
+        <w:rFonts w:ascii="Symbol" w:hAnsi="Symbol" w:hint="default"/>
+      </w:rPr>
+    </w:lvl>
+    <w:lvl w:ilvl="1" w:tplc="04080003" w:tentative="1">
+      <w:start w:val="1"/>
+      <w:numFmt w:val="bullet"/>
+      <w:lvlText w:val="o"/>
+      <w:lvlJc w:val="left"/>
+      <w:pPr>
+        <w:ind w:left="1440" w:hanging="360"/>
+      </w:pPr>
+      <w:rPr>
+        <w:rFonts w:ascii="Courier New" w:hAnsi="Courier New" w:cs="Courier New" w:hint="default"/>
+      </w:rPr>
+    </w:lvl>
+    <w:lvl w:ilvl="2" w:tplc="04080005" w:tentative="1">
+      <w:start w:val="1"/>
+      <w:numFmt w:val="bullet"/>
+      <w:lvlText w:val=""/>
+      <w:lvlJc w:val="left"/>
+      <w:pPr>
+        <w:ind w:left="2160" w:hanging="360"/>
+      </w:pPr>
+      <w:rPr>
+        <w:rFonts w:ascii="Wingdings" w:hAnsi="Wingdings" w:hint="default"/>
+      </w:rPr>
+    </w:lvl>
+    <w:lvl w:ilvl="3" w:tplc="04080001" w:tentative="1">
+      <w:start w:val="1"/>
+      <w:numFmt w:val="bullet"/>
+      <w:lvlText w:val=""/>
+      <w:lvlJc w:val="left"/>
+      <w:pPr>
+        <w:ind w:left="2880" w:hanging="360"/>
+      </w:pPr>
+      <w:rPr>
+        <w:rFonts w:ascii="Symbol" w:hAnsi="Symbol" w:hint="default"/>
+      </w:rPr>
+    </w:lvl>
+    <w:lvl w:ilvl="4" w:tplc="04080003" w:tentative="1">
+      <w:start w:val="1"/>
+      <w:numFmt w:val="bullet"/>
+      <w:lvlText w:val="o"/>
+      <w:lvlJc w:val="left"/>
+      <w:pPr>
+        <w:ind w:left="3600" w:hanging="360"/>
+      </w:pPr>
+      <w:rPr>
+        <w:rFonts w:ascii="Courier New" w:hAnsi="Courier New" w:cs="Courier New" w:hint="default"/>
+      </w:rPr>
+    </w:lvl>
+    <w:lvl w:ilvl="5" w:tplc="04080005" w:tentative="1">
+      <w:start w:val="1"/>
+      <w:numFmt w:val="bullet"/>
+      <w:lvlText w:val=""/>
+      <w:lvlJc w:val="left"/>
+      <w:pPr>
+        <w:ind w:left="4320" w:hanging="360"/>
+      </w:pPr>
+      <w:rPr>
+        <w:rFonts w:ascii="Wingdings" w:hAnsi="Wingdings" w:hint="default"/>
+      </w:rPr>
+    </w:lvl>
+    <w:lvl w:ilvl="6" w:tplc="04080001" w:tentative="1">
+      <w:start w:val="1"/>
+      <w:numFmt w:val="bullet"/>
+      <w:lvlText w:val=""/>
+      <w:lvlJc w:val="left"/>
+      <w:pPr>
+        <w:ind w:left="5040" w:hanging="360"/>
+      </w:pPr>
+      <w:rPr>
+        <w:rFonts w:ascii="Symbol" w:hAnsi="Symbol" w:hint="default"/>
+      </w:rPr>
+    </w:lvl>
+    <w:lvl w:ilvl="7" w:tplc="04080003" w:tentative="1">
+      <w:start w:val="1"/>
+      <w:numFmt w:val="bullet"/>
+      <w:lvlText w:val="o"/>
+      <w:lvlJc w:val="left"/>
+      <w:pPr>
+        <w:ind w:left="5760" w:hanging="360"/>
+      </w:pPr>
+      <w:rPr>
+        <w:rFonts w:ascii="Courier New" w:hAnsi="Courier New" w:cs="Courier New" w:hint="default"/>
+      </w:rPr>
+    </w:lvl>
+    <w:lvl w:ilvl="8" w:tplc="04080005" w:tentative="1">
+      <w:start w:val="1"/>
+      <w:numFmt w:val="bullet"/>
+      <w:lvlText w:val=""/>
+      <w:lvlJc w:val="left"/>
+      <w:pPr>
+        <w:ind w:left="6480" w:hanging="360"/>
+      </w:pPr>
+      <w:rPr>
+        <w:rFonts w:ascii="Wingdings" w:hAnsi="Wingdings" w:hint="default"/>
+      </w:rPr>
+    </w:lvl>
+  </w:abstractNum>
+  <w:abstractNum w:abstractNumId="12" w15:restartNumberingAfterBreak="0">
     <w:nsid w:val="2DFF3E98"/>
     <w:multiLevelType w:val="hybridMultilevel"/>
     <w:tmpl w:val="39A4A14E"/>
@@ -6298,7 +7592,7 @@
       </w:rPr>
     </w:lvl>
   </w:abstractNum>
-  <w:abstractNum w:abstractNumId="12" w15:restartNumberingAfterBreak="0">
+  <w:abstractNum w:abstractNumId="13" w15:restartNumberingAfterBreak="0">
     <w:nsid w:val="396D5BCC"/>
     <w:multiLevelType w:val="hybridMultilevel"/>
     <w:tmpl w:val="D410FA32"/>
@@ -6411,7 +7705,120 @@
       </w:rPr>
     </w:lvl>
   </w:abstractNum>
-  <w:abstractNum w:abstractNumId="13" w15:restartNumberingAfterBreak="0">
+  <w:abstractNum w:abstractNumId="14" w15:restartNumberingAfterBreak="0">
+    <w:nsid w:val="3B4D3FBC"/>
+    <w:multiLevelType w:val="hybridMultilevel"/>
+    <w:tmpl w:val="C48A7500"/>
+    <w:lvl w:ilvl="0" w:tplc="04080001">
+      <w:start w:val="1"/>
+      <w:numFmt w:val="bullet"/>
+      <w:lvlText w:val=""/>
+      <w:lvlJc w:val="left"/>
+      <w:pPr>
+        <w:ind w:left="720" w:hanging="360"/>
+      </w:pPr>
+      <w:rPr>
+        <w:rFonts w:ascii="Symbol" w:hAnsi="Symbol" w:hint="default"/>
+      </w:rPr>
+    </w:lvl>
+    <w:lvl w:ilvl="1" w:tplc="04080003" w:tentative="1">
+      <w:start w:val="1"/>
+      <w:numFmt w:val="bullet"/>
+      <w:lvlText w:val="o"/>
+      <w:lvlJc w:val="left"/>
+      <w:pPr>
+        <w:ind w:left="1440" w:hanging="360"/>
+      </w:pPr>
+      <w:rPr>
+        <w:rFonts w:ascii="Courier New" w:hAnsi="Courier New" w:cs="Courier New" w:hint="default"/>
+      </w:rPr>
+    </w:lvl>
+    <w:lvl w:ilvl="2" w:tplc="04080005" w:tentative="1">
+      <w:start w:val="1"/>
+      <w:numFmt w:val="bullet"/>
+      <w:lvlText w:val=""/>
+      <w:lvlJc w:val="left"/>
+      <w:pPr>
+        <w:ind w:left="2160" w:hanging="360"/>
+      </w:pPr>
+      <w:rPr>
+        <w:rFonts w:ascii="Wingdings" w:hAnsi="Wingdings" w:hint="default"/>
+      </w:rPr>
+    </w:lvl>
+    <w:lvl w:ilvl="3" w:tplc="04080001" w:tentative="1">
+      <w:start w:val="1"/>
+      <w:numFmt w:val="bullet"/>
+      <w:lvlText w:val=""/>
+      <w:lvlJc w:val="left"/>
+      <w:pPr>
+        <w:ind w:left="2880" w:hanging="360"/>
+      </w:pPr>
+      <w:rPr>
+        <w:rFonts w:ascii="Symbol" w:hAnsi="Symbol" w:hint="default"/>
+      </w:rPr>
+    </w:lvl>
+    <w:lvl w:ilvl="4" w:tplc="04080003" w:tentative="1">
+      <w:start w:val="1"/>
+      <w:numFmt w:val="bullet"/>
+      <w:lvlText w:val="o"/>
+      <w:lvlJc w:val="left"/>
+      <w:pPr>
+        <w:ind w:left="3600" w:hanging="360"/>
+      </w:pPr>
+      <w:rPr>
+        <w:rFonts w:ascii="Courier New" w:hAnsi="Courier New" w:cs="Courier New" w:hint="default"/>
+      </w:rPr>
+    </w:lvl>
+    <w:lvl w:ilvl="5" w:tplc="04080005" w:tentative="1">
+      <w:start w:val="1"/>
+      <w:numFmt w:val="bullet"/>
+      <w:lvlText w:val=""/>
+      <w:lvlJc w:val="left"/>
+      <w:pPr>
+        <w:ind w:left="4320" w:hanging="360"/>
+      </w:pPr>
+      <w:rPr>
+        <w:rFonts w:ascii="Wingdings" w:hAnsi="Wingdings" w:hint="default"/>
+      </w:rPr>
+    </w:lvl>
+    <w:lvl w:ilvl="6" w:tplc="04080001" w:tentative="1">
+      <w:start w:val="1"/>
+      <w:numFmt w:val="bullet"/>
+      <w:lvlText w:val=""/>
+      <w:lvlJc w:val="left"/>
+      <w:pPr>
+        <w:ind w:left="5040" w:hanging="360"/>
+      </w:pPr>
+      <w:rPr>
+        <w:rFonts w:ascii="Symbol" w:hAnsi="Symbol" w:hint="default"/>
+      </w:rPr>
+    </w:lvl>
+    <w:lvl w:ilvl="7" w:tplc="04080003" w:tentative="1">
+      <w:start w:val="1"/>
+      <w:numFmt w:val="bullet"/>
+      <w:lvlText w:val="o"/>
+      <w:lvlJc w:val="left"/>
+      <w:pPr>
+        <w:ind w:left="5760" w:hanging="360"/>
+      </w:pPr>
+      <w:rPr>
+        <w:rFonts w:ascii="Courier New" w:hAnsi="Courier New" w:cs="Courier New" w:hint="default"/>
+      </w:rPr>
+    </w:lvl>
+    <w:lvl w:ilvl="8" w:tplc="04080005" w:tentative="1">
+      <w:start w:val="1"/>
+      <w:numFmt w:val="bullet"/>
+      <w:lvlText w:val=""/>
+      <w:lvlJc w:val="left"/>
+      <w:pPr>
+        <w:ind w:left="6480" w:hanging="360"/>
+      </w:pPr>
+      <w:rPr>
+        <w:rFonts w:ascii="Wingdings" w:hAnsi="Wingdings" w:hint="default"/>
+      </w:rPr>
+    </w:lvl>
+  </w:abstractNum>
+  <w:abstractNum w:abstractNumId="15" w15:restartNumberingAfterBreak="0">
     <w:nsid w:val="3EAB6603"/>
     <w:multiLevelType w:val="hybridMultilevel"/>
     <w:tmpl w:val="954896EE"/>
@@ -6524,7 +7931,7 @@
       </w:rPr>
     </w:lvl>
   </w:abstractNum>
-  <w:abstractNum w:abstractNumId="14" w15:restartNumberingAfterBreak="0">
+  <w:abstractNum w:abstractNumId="16" w15:restartNumberingAfterBreak="0">
     <w:nsid w:val="404A0ADC"/>
     <w:multiLevelType w:val="hybridMultilevel"/>
     <w:tmpl w:val="A2FE9D4A"/>
@@ -6637,7 +8044,120 @@
       </w:rPr>
     </w:lvl>
   </w:abstractNum>
-  <w:abstractNum w:abstractNumId="15" w15:restartNumberingAfterBreak="0">
+  <w:abstractNum w:abstractNumId="17" w15:restartNumberingAfterBreak="0">
+    <w:nsid w:val="40D2076B"/>
+    <w:multiLevelType w:val="hybridMultilevel"/>
+    <w:tmpl w:val="9E20C7A8"/>
+    <w:lvl w:ilvl="0" w:tplc="04080001">
+      <w:start w:val="1"/>
+      <w:numFmt w:val="bullet"/>
+      <w:lvlText w:val=""/>
+      <w:lvlJc w:val="left"/>
+      <w:pPr>
+        <w:ind w:left="720" w:hanging="360"/>
+      </w:pPr>
+      <w:rPr>
+        <w:rFonts w:ascii="Symbol" w:hAnsi="Symbol" w:hint="default"/>
+      </w:rPr>
+    </w:lvl>
+    <w:lvl w:ilvl="1" w:tplc="04080003" w:tentative="1">
+      <w:start w:val="1"/>
+      <w:numFmt w:val="bullet"/>
+      <w:lvlText w:val="o"/>
+      <w:lvlJc w:val="left"/>
+      <w:pPr>
+        <w:ind w:left="1440" w:hanging="360"/>
+      </w:pPr>
+      <w:rPr>
+        <w:rFonts w:ascii="Courier New" w:hAnsi="Courier New" w:cs="Courier New" w:hint="default"/>
+      </w:rPr>
+    </w:lvl>
+    <w:lvl w:ilvl="2" w:tplc="04080005" w:tentative="1">
+      <w:start w:val="1"/>
+      <w:numFmt w:val="bullet"/>
+      <w:lvlText w:val=""/>
+      <w:lvlJc w:val="left"/>
+      <w:pPr>
+        <w:ind w:left="2160" w:hanging="360"/>
+      </w:pPr>
+      <w:rPr>
+        <w:rFonts w:ascii="Wingdings" w:hAnsi="Wingdings" w:hint="default"/>
+      </w:rPr>
+    </w:lvl>
+    <w:lvl w:ilvl="3" w:tplc="04080001" w:tentative="1">
+      <w:start w:val="1"/>
+      <w:numFmt w:val="bullet"/>
+      <w:lvlText w:val=""/>
+      <w:lvlJc w:val="left"/>
+      <w:pPr>
+        <w:ind w:left="2880" w:hanging="360"/>
+      </w:pPr>
+      <w:rPr>
+        <w:rFonts w:ascii="Symbol" w:hAnsi="Symbol" w:hint="default"/>
+      </w:rPr>
+    </w:lvl>
+    <w:lvl w:ilvl="4" w:tplc="04080003" w:tentative="1">
+      <w:start w:val="1"/>
+      <w:numFmt w:val="bullet"/>
+      <w:lvlText w:val="o"/>
+      <w:lvlJc w:val="left"/>
+      <w:pPr>
+        <w:ind w:left="3600" w:hanging="360"/>
+      </w:pPr>
+      <w:rPr>
+        <w:rFonts w:ascii="Courier New" w:hAnsi="Courier New" w:cs="Courier New" w:hint="default"/>
+      </w:rPr>
+    </w:lvl>
+    <w:lvl w:ilvl="5" w:tplc="04080005" w:tentative="1">
+      <w:start w:val="1"/>
+      <w:numFmt w:val="bullet"/>
+      <w:lvlText w:val=""/>
+      <w:lvlJc w:val="left"/>
+      <w:pPr>
+        <w:ind w:left="4320" w:hanging="360"/>
+      </w:pPr>
+      <w:rPr>
+        <w:rFonts w:ascii="Wingdings" w:hAnsi="Wingdings" w:hint="default"/>
+      </w:rPr>
+    </w:lvl>
+    <w:lvl w:ilvl="6" w:tplc="04080001" w:tentative="1">
+      <w:start w:val="1"/>
+      <w:numFmt w:val="bullet"/>
+      <w:lvlText w:val=""/>
+      <w:lvlJc w:val="left"/>
+      <w:pPr>
+        <w:ind w:left="5040" w:hanging="360"/>
+      </w:pPr>
+      <w:rPr>
+        <w:rFonts w:ascii="Symbol" w:hAnsi="Symbol" w:hint="default"/>
+      </w:rPr>
+    </w:lvl>
+    <w:lvl w:ilvl="7" w:tplc="04080003" w:tentative="1">
+      <w:start w:val="1"/>
+      <w:numFmt w:val="bullet"/>
+      <w:lvlText w:val="o"/>
+      <w:lvlJc w:val="left"/>
+      <w:pPr>
+        <w:ind w:left="5760" w:hanging="360"/>
+      </w:pPr>
+      <w:rPr>
+        <w:rFonts w:ascii="Courier New" w:hAnsi="Courier New" w:cs="Courier New" w:hint="default"/>
+      </w:rPr>
+    </w:lvl>
+    <w:lvl w:ilvl="8" w:tplc="04080005" w:tentative="1">
+      <w:start w:val="1"/>
+      <w:numFmt w:val="bullet"/>
+      <w:lvlText w:val=""/>
+      <w:lvlJc w:val="left"/>
+      <w:pPr>
+        <w:ind w:left="6480" w:hanging="360"/>
+      </w:pPr>
+      <w:rPr>
+        <w:rFonts w:ascii="Wingdings" w:hAnsi="Wingdings" w:hint="default"/>
+      </w:rPr>
+    </w:lvl>
+  </w:abstractNum>
+  <w:abstractNum w:abstractNumId="18" w15:restartNumberingAfterBreak="0">
     <w:nsid w:val="486A5899"/>
     <w:multiLevelType w:val="hybridMultilevel"/>
     <w:tmpl w:val="8102907E"/>
@@ -6723,7 +8243,7 @@
       </w:pPr>
     </w:lvl>
   </w:abstractNum>
-  <w:abstractNum w:abstractNumId="16" w15:restartNumberingAfterBreak="0">
+  <w:abstractNum w:abstractNumId="19" w15:restartNumberingAfterBreak="0">
     <w:nsid w:val="4A7D6790"/>
     <w:multiLevelType w:val="hybridMultilevel"/>
     <w:tmpl w:val="B4ACA82A"/>
@@ -6836,7 +8356,7 @@
       </w:rPr>
     </w:lvl>
   </w:abstractNum>
-  <w:abstractNum w:abstractNumId="17" w15:restartNumberingAfterBreak="0">
+  <w:abstractNum w:abstractNumId="20" w15:restartNumberingAfterBreak="0">
     <w:nsid w:val="4AC477B5"/>
     <w:multiLevelType w:val="hybridMultilevel"/>
     <w:tmpl w:val="3BC4189A"/>
@@ -6949,7 +8469,7 @@
       </w:rPr>
     </w:lvl>
   </w:abstractNum>
-  <w:abstractNum w:abstractNumId="18" w15:restartNumberingAfterBreak="0">
+  <w:abstractNum w:abstractNumId="21" w15:restartNumberingAfterBreak="0">
     <w:nsid w:val="511B39F8"/>
     <w:multiLevelType w:val="hybridMultilevel"/>
     <w:tmpl w:val="48D44B74"/>
@@ -7062,14 +8582,14 @@
       </w:rPr>
     </w:lvl>
   </w:abstractNum>
-  <w:abstractNum w:abstractNumId="19" w15:restartNumberingAfterBreak="0">
+  <w:abstractNum w:abstractNumId="22" w15:restartNumberingAfterBreak="0">
     <w:nsid w:val="55101F0C"/>
     <w:multiLevelType w:val="multilevel"/>
     <w:tmpl w:val="5CFC8910"/>
     <w:lvl w:ilvl="0">
       <w:start w:val="1"/>
       <w:numFmt w:val="decimal"/>
-      <w:pStyle w:val="Heading1"/>
+      <w:pStyle w:val="1"/>
       <w:suff w:val="space"/>
       <w:lvlText w:val="%1."/>
       <w:lvlJc w:val="left"/>
@@ -7083,7 +8603,7 @@
     <w:lvl w:ilvl="1">
       <w:start w:val="1"/>
       <w:numFmt w:val="decimal"/>
-      <w:pStyle w:val="Heading2"/>
+      <w:pStyle w:val="2"/>
       <w:suff w:val="space"/>
       <w:lvlText w:val="%1.%2."/>
       <w:lvlJc w:val="left"/>
@@ -7097,7 +8617,7 @@
     <w:lvl w:ilvl="2">
       <w:start w:val="1"/>
       <w:numFmt w:val="decimal"/>
-      <w:pStyle w:val="Heading3"/>
+      <w:pStyle w:val="3"/>
       <w:suff w:val="space"/>
       <w:lvlText w:val="%1.%2.%3."/>
       <w:lvlJc w:val="left"/>
@@ -7181,7 +8701,7 @@
       </w:rPr>
     </w:lvl>
   </w:abstractNum>
-  <w:abstractNum w:abstractNumId="20" w15:restartNumberingAfterBreak="0">
+  <w:abstractNum w:abstractNumId="23" w15:restartNumberingAfterBreak="0">
     <w:nsid w:val="564D1160"/>
     <w:multiLevelType w:val="multilevel"/>
     <w:tmpl w:val="B63EE49E"/>
@@ -7294,7 +8814,120 @@
       </w:rPr>
     </w:lvl>
   </w:abstractNum>
-  <w:abstractNum w:abstractNumId="21" w15:restartNumberingAfterBreak="0">
+  <w:abstractNum w:abstractNumId="24" w15:restartNumberingAfterBreak="0">
+    <w:nsid w:val="56AF433A"/>
+    <w:multiLevelType w:val="hybridMultilevel"/>
+    <w:tmpl w:val="A8429AD6"/>
+    <w:lvl w:ilvl="0" w:tplc="04080001">
+      <w:start w:val="1"/>
+      <w:numFmt w:val="bullet"/>
+      <w:lvlText w:val=""/>
+      <w:lvlJc w:val="left"/>
+      <w:pPr>
+        <w:ind w:left="720" w:hanging="360"/>
+      </w:pPr>
+      <w:rPr>
+        <w:rFonts w:ascii="Symbol" w:hAnsi="Symbol" w:hint="default"/>
+      </w:rPr>
+    </w:lvl>
+    <w:lvl w:ilvl="1" w:tplc="04080003" w:tentative="1">
+      <w:start w:val="1"/>
+      <w:numFmt w:val="bullet"/>
+      <w:lvlText w:val="o"/>
+      <w:lvlJc w:val="left"/>
+      <w:pPr>
+        <w:ind w:left="1440" w:hanging="360"/>
+      </w:pPr>
+      <w:rPr>
+        <w:rFonts w:ascii="Courier New" w:hAnsi="Courier New" w:cs="Courier New" w:hint="default"/>
+      </w:rPr>
+    </w:lvl>
+    <w:lvl w:ilvl="2" w:tplc="04080005" w:tentative="1">
+      <w:start w:val="1"/>
+      <w:numFmt w:val="bullet"/>
+      <w:lvlText w:val=""/>
+      <w:lvlJc w:val="left"/>
+      <w:pPr>
+        <w:ind w:left="2160" w:hanging="360"/>
+      </w:pPr>
+      <w:rPr>
+        <w:rFonts w:ascii="Wingdings" w:hAnsi="Wingdings" w:hint="default"/>
+      </w:rPr>
+    </w:lvl>
+    <w:lvl w:ilvl="3" w:tplc="04080001" w:tentative="1">
+      <w:start w:val="1"/>
+      <w:numFmt w:val="bullet"/>
+      <w:lvlText w:val=""/>
+      <w:lvlJc w:val="left"/>
+      <w:pPr>
+        <w:ind w:left="2880" w:hanging="360"/>
+      </w:pPr>
+      <w:rPr>
+        <w:rFonts w:ascii="Symbol" w:hAnsi="Symbol" w:hint="default"/>
+      </w:rPr>
+    </w:lvl>
+    <w:lvl w:ilvl="4" w:tplc="04080003" w:tentative="1">
+      <w:start w:val="1"/>
+      <w:numFmt w:val="bullet"/>
+      <w:lvlText w:val="o"/>
+      <w:lvlJc w:val="left"/>
+      <w:pPr>
+        <w:ind w:left="3600" w:hanging="360"/>
+      </w:pPr>
+      <w:rPr>
+        <w:rFonts w:ascii="Courier New" w:hAnsi="Courier New" w:cs="Courier New" w:hint="default"/>
+      </w:rPr>
+    </w:lvl>
+    <w:lvl w:ilvl="5" w:tplc="04080005" w:tentative="1">
+      <w:start w:val="1"/>
+      <w:numFmt w:val="bullet"/>
+      <w:lvlText w:val=""/>
+      <w:lvlJc w:val="left"/>
+      <w:pPr>
+        <w:ind w:left="4320" w:hanging="360"/>
+      </w:pPr>
+      <w:rPr>
+        <w:rFonts w:ascii="Wingdings" w:hAnsi="Wingdings" w:hint="default"/>
+      </w:rPr>
+    </w:lvl>
+    <w:lvl w:ilvl="6" w:tplc="04080001" w:tentative="1">
+      <w:start w:val="1"/>
+      <w:numFmt w:val="bullet"/>
+      <w:lvlText w:val=""/>
+      <w:lvlJc w:val="left"/>
+      <w:pPr>
+        <w:ind w:left="5040" w:hanging="360"/>
+      </w:pPr>
+      <w:rPr>
+        <w:rFonts w:ascii="Symbol" w:hAnsi="Symbol" w:hint="default"/>
+      </w:rPr>
+    </w:lvl>
+    <w:lvl w:ilvl="7" w:tplc="04080003" w:tentative="1">
+      <w:start w:val="1"/>
+      <w:numFmt w:val="bullet"/>
+      <w:lvlText w:val="o"/>
+      <w:lvlJc w:val="left"/>
+      <w:pPr>
+        <w:ind w:left="5760" w:hanging="360"/>
+      </w:pPr>
+      <w:rPr>
+        <w:rFonts w:ascii="Courier New" w:hAnsi="Courier New" w:cs="Courier New" w:hint="default"/>
+      </w:rPr>
+    </w:lvl>
+    <w:lvl w:ilvl="8" w:tplc="04080005" w:tentative="1">
+      <w:start w:val="1"/>
+      <w:numFmt w:val="bullet"/>
+      <w:lvlText w:val=""/>
+      <w:lvlJc w:val="left"/>
+      <w:pPr>
+        <w:ind w:left="6480" w:hanging="360"/>
+      </w:pPr>
+      <w:rPr>
+        <w:rFonts w:ascii="Wingdings" w:hAnsi="Wingdings" w:hint="default"/>
+      </w:rPr>
+    </w:lvl>
+  </w:abstractNum>
+  <w:abstractNum w:abstractNumId="25" w15:restartNumberingAfterBreak="0">
     <w:nsid w:val="572E3EE9"/>
     <w:multiLevelType w:val="hybridMultilevel"/>
     <w:tmpl w:val="817E44BA"/>
@@ -7407,7 +9040,7 @@
       </w:rPr>
     </w:lvl>
   </w:abstractNum>
-  <w:abstractNum w:abstractNumId="22" w15:restartNumberingAfterBreak="0">
+  <w:abstractNum w:abstractNumId="26" w15:restartNumberingAfterBreak="0">
     <w:nsid w:val="5BA9231C"/>
     <w:multiLevelType w:val="hybridMultilevel"/>
     <w:tmpl w:val="4F003430"/>
@@ -7520,7 +9153,120 @@
       </w:rPr>
     </w:lvl>
   </w:abstractNum>
-  <w:abstractNum w:abstractNumId="23" w15:restartNumberingAfterBreak="0">
+  <w:abstractNum w:abstractNumId="27" w15:restartNumberingAfterBreak="0">
+    <w:nsid w:val="61833840"/>
+    <w:multiLevelType w:val="hybridMultilevel"/>
+    <w:tmpl w:val="4FD2A6A4"/>
+    <w:lvl w:ilvl="0" w:tplc="04080001">
+      <w:start w:val="1"/>
+      <w:numFmt w:val="bullet"/>
+      <w:lvlText w:val=""/>
+      <w:lvlJc w:val="left"/>
+      <w:pPr>
+        <w:ind w:left="720" w:hanging="360"/>
+      </w:pPr>
+      <w:rPr>
+        <w:rFonts w:ascii="Symbol" w:hAnsi="Symbol" w:hint="default"/>
+      </w:rPr>
+    </w:lvl>
+    <w:lvl w:ilvl="1" w:tplc="04080003" w:tentative="1">
+      <w:start w:val="1"/>
+      <w:numFmt w:val="bullet"/>
+      <w:lvlText w:val="o"/>
+      <w:lvlJc w:val="left"/>
+      <w:pPr>
+        <w:ind w:left="1440" w:hanging="360"/>
+      </w:pPr>
+      <w:rPr>
+        <w:rFonts w:ascii="Courier New" w:hAnsi="Courier New" w:cs="Courier New" w:hint="default"/>
+      </w:rPr>
+    </w:lvl>
+    <w:lvl w:ilvl="2" w:tplc="04080005" w:tentative="1">
+      <w:start w:val="1"/>
+      <w:numFmt w:val="bullet"/>
+      <w:lvlText w:val=""/>
+      <w:lvlJc w:val="left"/>
+      <w:pPr>
+        <w:ind w:left="2160" w:hanging="360"/>
+      </w:pPr>
+      <w:rPr>
+        <w:rFonts w:ascii="Wingdings" w:hAnsi="Wingdings" w:hint="default"/>
+      </w:rPr>
+    </w:lvl>
+    <w:lvl w:ilvl="3" w:tplc="04080001" w:tentative="1">
+      <w:start w:val="1"/>
+      <w:numFmt w:val="bullet"/>
+      <w:lvlText w:val=""/>
+      <w:lvlJc w:val="left"/>
+      <w:pPr>
+        <w:ind w:left="2880" w:hanging="360"/>
+      </w:pPr>
+      <w:rPr>
+        <w:rFonts w:ascii="Symbol" w:hAnsi="Symbol" w:hint="default"/>
+      </w:rPr>
+    </w:lvl>
+    <w:lvl w:ilvl="4" w:tplc="04080003" w:tentative="1">
+      <w:start w:val="1"/>
+      <w:numFmt w:val="bullet"/>
+      <w:lvlText w:val="o"/>
+      <w:lvlJc w:val="left"/>
+      <w:pPr>
+        <w:ind w:left="3600" w:hanging="360"/>
+      </w:pPr>
+      <w:rPr>
+        <w:rFonts w:ascii="Courier New" w:hAnsi="Courier New" w:cs="Courier New" w:hint="default"/>
+      </w:rPr>
+    </w:lvl>
+    <w:lvl w:ilvl="5" w:tplc="04080005" w:tentative="1">
+      <w:start w:val="1"/>
+      <w:numFmt w:val="bullet"/>
+      <w:lvlText w:val=""/>
+      <w:lvlJc w:val="left"/>
+      <w:pPr>
+        <w:ind w:left="4320" w:hanging="360"/>
+      </w:pPr>
+      <w:rPr>
+        <w:rFonts w:ascii="Wingdings" w:hAnsi="Wingdings" w:hint="default"/>
+      </w:rPr>
+    </w:lvl>
+    <w:lvl w:ilvl="6" w:tplc="04080001" w:tentative="1">
+      <w:start w:val="1"/>
+      <w:numFmt w:val="bullet"/>
+      <w:lvlText w:val=""/>
+      <w:lvlJc w:val="left"/>
+      <w:pPr>
+        <w:ind w:left="5040" w:hanging="360"/>
+      </w:pPr>
+      <w:rPr>
+        <w:rFonts w:ascii="Symbol" w:hAnsi="Symbol" w:hint="default"/>
+      </w:rPr>
+    </w:lvl>
+    <w:lvl w:ilvl="7" w:tplc="04080003" w:tentative="1">
+      <w:start w:val="1"/>
+      <w:numFmt w:val="bullet"/>
+      <w:lvlText w:val="o"/>
+      <w:lvlJc w:val="left"/>
+      <w:pPr>
+        <w:ind w:left="5760" w:hanging="360"/>
+      </w:pPr>
+      <w:rPr>
+        <w:rFonts w:ascii="Courier New" w:hAnsi="Courier New" w:cs="Courier New" w:hint="default"/>
+      </w:rPr>
+    </w:lvl>
+    <w:lvl w:ilvl="8" w:tplc="04080005" w:tentative="1">
+      <w:start w:val="1"/>
+      <w:numFmt w:val="bullet"/>
+      <w:lvlText w:val=""/>
+      <w:lvlJc w:val="left"/>
+      <w:pPr>
+        <w:ind w:left="6480" w:hanging="360"/>
+      </w:pPr>
+      <w:rPr>
+        <w:rFonts w:ascii="Wingdings" w:hAnsi="Wingdings" w:hint="default"/>
+      </w:rPr>
+    </w:lvl>
+  </w:abstractNum>
+  <w:abstractNum w:abstractNumId="28" w15:restartNumberingAfterBreak="0">
     <w:nsid w:val="63EF2439"/>
     <w:multiLevelType w:val="hybridMultilevel"/>
     <w:tmpl w:val="BB4A97DA"/>
@@ -7634,16 +9380,16 @@
     </w:lvl>
   </w:abstractNum>
   <w:num w:numId="1">
-    <w:abstractNumId w:val="19"/>
+    <w:abstractNumId w:val="22"/>
   </w:num>
   <w:num w:numId="2">
-    <w:abstractNumId w:val="18"/>
+    <w:abstractNumId w:val="21"/>
   </w:num>
   <w:num w:numId="3">
     <w:abstractNumId w:val="10"/>
   </w:num>
   <w:num w:numId="4">
-    <w:abstractNumId w:val="11"/>
+    <w:abstractNumId w:val="12"/>
   </w:num>
   <w:num w:numId="5">
     <w:abstractNumId w:val="6"/>
@@ -7655,7 +9401,7 @@
     <w:abstractNumId w:val="9"/>
   </w:num>
   <w:num w:numId="8">
-    <w:abstractNumId w:val="16"/>
+    <w:abstractNumId w:val="19"/>
   </w:num>
   <w:num w:numId="9">
     <w:abstractNumId w:val="3"/>
@@ -7664,45 +9410,60 @@
     <w:abstractNumId w:val="5"/>
   </w:num>
   <w:num w:numId="11">
-    <w:abstractNumId w:val="21"/>
+    <w:abstractNumId w:val="25"/>
   </w:num>
   <w:num w:numId="12">
-    <w:abstractNumId w:val="13"/>
+    <w:abstractNumId w:val="15"/>
   </w:num>
   <w:num w:numId="13">
     <w:abstractNumId w:val="4"/>
   </w:num>
   <w:num w:numId="14">
-    <w:abstractNumId w:val="15"/>
+    <w:abstractNumId w:val="18"/>
   </w:num>
   <w:num w:numId="15">
     <w:abstractNumId w:val="0"/>
   </w:num>
   <w:num w:numId="16">
-    <w:abstractNumId w:val="20"/>
+    <w:abstractNumId w:val="23"/>
   </w:num>
   <w:num w:numId="17">
-    <w:abstractNumId w:val="12"/>
+    <w:abstractNumId w:val="13"/>
   </w:num>
   <w:num w:numId="18">
     <w:abstractNumId w:val="1"/>
   </w:num>
   <w:num w:numId="19">
-    <w:abstractNumId w:val="17"/>
+    <w:abstractNumId w:val="20"/>
   </w:num>
   <w:num w:numId="20">
-    <w:abstractNumId w:val="22"/>
+    <w:abstractNumId w:val="26"/>
   </w:num>
   <w:num w:numId="21">
     <w:abstractNumId w:val="2"/>
   </w:num>
   <w:num w:numId="22">
-    <w:abstractNumId w:val="23"/>
+    <w:abstractNumId w:val="28"/>
   </w:num>
   <w:num w:numId="23">
     <w:abstractNumId w:val="8"/>
   </w:num>
   <w:num w:numId="24">
+    <w:abstractNumId w:val="16"/>
+  </w:num>
+  <w:num w:numId="25">
+    <w:abstractNumId w:val="24"/>
+  </w:num>
+  <w:num w:numId="26">
+    <w:abstractNumId w:val="27"/>
+  </w:num>
+  <w:num w:numId="27">
+    <w:abstractNumId w:val="11"/>
+  </w:num>
+  <w:num w:numId="28">
+    <w:abstractNumId w:val="17"/>
+  </w:num>
+  <w:num w:numId="29">
     <w:abstractNumId w:val="14"/>
   </w:num>
 </w:numbering>
@@ -7721,7 +9482,7 @@
     </w:rPrDefault>
     <w:pPrDefault>
       <w:pPr>
-        <w:spacing w:after="160" w:line="259" w:lineRule="auto"/>
+        <w:spacing w:after="80" w:line="259" w:lineRule="auto"/>
       </w:pPr>
     </w:pPrDefault>
   </w:docDefaults>
@@ -8103,23 +9864,20 @@
     <w:lsdException w:name="Unresolved Mention" w:semiHidden="1" w:unhideWhenUsed="1"/>
     <w:lsdException w:name="Smart Link" w:semiHidden="1" w:unhideWhenUsed="1"/>
   </w:latentStyles>
-  <w:style w:type="paragraph" w:default="1" w:styleId="Normal">
+  <w:style w:type="paragraph" w:default="1" w:styleId="a">
     <w:name w:val="Normal"/>
     <w:qFormat/>
     <w:rsid w:val="00350FC7"/>
-    <w:pPr>
-      <w:spacing w:line="360" w:lineRule="auto"/>
-    </w:pPr>
     <w:rPr>
       <w:rFonts w:ascii="Segoe UI" w:hAnsi="Segoe UI"/>
       <w:sz w:val="24"/>
     </w:rPr>
   </w:style>
-  <w:style w:type="paragraph" w:styleId="Heading1">
+  <w:style w:type="paragraph" w:styleId="1">
     <w:name w:val="heading 1"/>
-    <w:basedOn w:val="Normal"/>
-    <w:next w:val="Normal"/>
-    <w:link w:val="Heading1Char"/>
+    <w:basedOn w:val="a"/>
+    <w:next w:val="a"/>
+    <w:link w:val="1Char"/>
     <w:uiPriority w:val="9"/>
     <w:qFormat/>
     <w:rsid w:val="00202338"/>
@@ -8142,11 +9900,11 @@
       <w:szCs w:val="32"/>
     </w:rPr>
   </w:style>
-  <w:style w:type="paragraph" w:styleId="Heading2">
+  <w:style w:type="paragraph" w:styleId="2">
     <w:name w:val="heading 2"/>
-    <w:basedOn w:val="Normal"/>
-    <w:next w:val="Normal"/>
-    <w:link w:val="Heading2Char"/>
+    <w:basedOn w:val="a"/>
+    <w:next w:val="a"/>
+    <w:link w:val="2Char"/>
     <w:uiPriority w:val="9"/>
     <w:unhideWhenUsed/>
     <w:qFormat/>
@@ -8167,11 +9925,11 @@
       <w:szCs w:val="26"/>
     </w:rPr>
   </w:style>
-  <w:style w:type="paragraph" w:styleId="Heading3">
+  <w:style w:type="paragraph" w:styleId="3">
     <w:name w:val="heading 3"/>
-    <w:basedOn w:val="Normal"/>
-    <w:next w:val="Normal"/>
-    <w:link w:val="Heading3Char"/>
+    <w:basedOn w:val="a"/>
+    <w:next w:val="a"/>
+    <w:link w:val="3Char"/>
     <w:uiPriority w:val="9"/>
     <w:unhideWhenUsed/>
     <w:qFormat/>
@@ -8192,13 +9950,13 @@
       <w:szCs w:val="24"/>
     </w:rPr>
   </w:style>
-  <w:style w:type="character" w:default="1" w:styleId="DefaultParagraphFont">
+  <w:style w:type="character" w:default="1" w:styleId="a0">
     <w:name w:val="Default Paragraph Font"/>
     <w:uiPriority w:val="1"/>
     <w:semiHidden/>
     <w:unhideWhenUsed/>
   </w:style>
-  <w:style w:type="table" w:default="1" w:styleId="TableNormal">
+  <w:style w:type="table" w:default="1" w:styleId="a1">
     <w:name w:val="Normal Table"/>
     <w:uiPriority w:val="99"/>
     <w:semiHidden/>
@@ -8213,15 +9971,15 @@
       </w:tblCellMar>
     </w:tblPr>
   </w:style>
-  <w:style w:type="numbering" w:default="1" w:styleId="NoList">
+  <w:style w:type="numbering" w:default="1" w:styleId="a2">
     <w:name w:val="No List"/>
     <w:uiPriority w:val="99"/>
     <w:semiHidden/>
     <w:unhideWhenUsed/>
   </w:style>
-  <w:style w:type="character" w:styleId="Hyperlink">
+  <w:style w:type="character" w:styleId="-">
     <w:name w:val="Hyperlink"/>
-    <w:basedOn w:val="DefaultParagraphFont"/>
+    <w:basedOn w:val="a0"/>
     <w:uiPriority w:val="99"/>
     <w:unhideWhenUsed/>
     <w:rsid w:val="00A9361B"/>
@@ -8230,9 +9988,9 @@
       <w:u w:val="single"/>
     </w:rPr>
   </w:style>
-  <w:style w:type="character" w:styleId="UnresolvedMention">
+  <w:style w:type="character" w:styleId="a3">
     <w:name w:val="Unresolved Mention"/>
-    <w:basedOn w:val="DefaultParagraphFont"/>
+    <w:basedOn w:val="a0"/>
     <w:uiPriority w:val="99"/>
     <w:semiHidden/>
     <w:unhideWhenUsed/>
@@ -8242,10 +10000,10 @@
       <w:shd w:val="clear" w:color="auto" w:fill="E1DFDD"/>
     </w:rPr>
   </w:style>
-  <w:style w:type="paragraph" w:styleId="Header">
+  <w:style w:type="paragraph" w:styleId="a4">
     <w:name w:val="header"/>
-    <w:basedOn w:val="Normal"/>
-    <w:link w:val="HeaderChar"/>
+    <w:basedOn w:val="a"/>
+    <w:link w:val="Char"/>
     <w:uiPriority w:val="99"/>
     <w:unhideWhenUsed/>
     <w:rsid w:val="00841080"/>
@@ -8257,10 +10015,10 @@
       <w:spacing w:after="0" w:line="240" w:lineRule="auto"/>
     </w:pPr>
   </w:style>
-  <w:style w:type="character" w:customStyle="1" w:styleId="HeaderChar">
-    <w:name w:val="Header Char"/>
-    <w:basedOn w:val="DefaultParagraphFont"/>
-    <w:link w:val="Header"/>
+  <w:style w:type="character" w:customStyle="1" w:styleId="Char">
+    <w:name w:val="Κεφαλίδα Char"/>
+    <w:basedOn w:val="a0"/>
+    <w:link w:val="a4"/>
     <w:uiPriority w:val="99"/>
     <w:rsid w:val="00841080"/>
     <w:rPr>
@@ -8268,10 +10026,10 @@
       <w:sz w:val="28"/>
     </w:rPr>
   </w:style>
-  <w:style w:type="paragraph" w:styleId="Footer">
+  <w:style w:type="paragraph" w:styleId="a5">
     <w:name w:val="footer"/>
-    <w:basedOn w:val="Normal"/>
-    <w:link w:val="FooterChar"/>
+    <w:basedOn w:val="a"/>
+    <w:link w:val="Char0"/>
     <w:uiPriority w:val="99"/>
     <w:unhideWhenUsed/>
     <w:rsid w:val="00841080"/>
@@ -8283,10 +10041,10 @@
       <w:spacing w:after="0" w:line="240" w:lineRule="auto"/>
     </w:pPr>
   </w:style>
-  <w:style w:type="character" w:customStyle="1" w:styleId="FooterChar">
-    <w:name w:val="Footer Char"/>
-    <w:basedOn w:val="DefaultParagraphFont"/>
-    <w:link w:val="Footer"/>
+  <w:style w:type="character" w:customStyle="1" w:styleId="Char0">
+    <w:name w:val="Υποσέλιδο Char"/>
+    <w:basedOn w:val="a0"/>
+    <w:link w:val="a5"/>
     <w:uiPriority w:val="99"/>
     <w:rsid w:val="00841080"/>
     <w:rPr>
@@ -8294,9 +10052,9 @@
       <w:sz w:val="28"/>
     </w:rPr>
   </w:style>
-  <w:style w:type="character" w:styleId="PlaceholderText">
+  <w:style w:type="character" w:styleId="a6">
     <w:name w:val="Placeholder Text"/>
-    <w:basedOn w:val="DefaultParagraphFont"/>
+    <w:basedOn w:val="a0"/>
     <w:uiPriority w:val="99"/>
     <w:semiHidden/>
     <w:rsid w:val="00841080"/>
@@ -8304,10 +10062,10 @@
       <w:color w:val="808080"/>
     </w:rPr>
   </w:style>
-  <w:style w:type="character" w:customStyle="1" w:styleId="Heading1Char">
-    <w:name w:val="Heading 1 Char"/>
-    <w:basedOn w:val="DefaultParagraphFont"/>
-    <w:link w:val="Heading1"/>
+  <w:style w:type="character" w:customStyle="1" w:styleId="1Char">
+    <w:name w:val="Επικεφαλίδα 1 Char"/>
+    <w:basedOn w:val="a0"/>
+    <w:link w:val="1"/>
     <w:uiPriority w:val="9"/>
     <w:rsid w:val="00202338"/>
     <w:rPr>
@@ -8317,10 +10075,10 @@
       <w:szCs w:val="32"/>
     </w:rPr>
   </w:style>
-  <w:style w:type="paragraph" w:styleId="TOCHeading">
+  <w:style w:type="paragraph" w:styleId="a7">
     <w:name w:val="TOC Heading"/>
-    <w:basedOn w:val="Heading1"/>
-    <w:next w:val="Normal"/>
+    <w:basedOn w:val="1"/>
+    <w:next w:val="a"/>
     <w:uiPriority w:val="39"/>
     <w:unhideWhenUsed/>
     <w:qFormat/>
@@ -8329,9 +10087,9 @@
       <w:outlineLvl w:val="9"/>
     </w:pPr>
   </w:style>
-  <w:style w:type="character" w:styleId="Strong">
+  <w:style w:type="character" w:styleId="a8">
     <w:name w:val="Strong"/>
-    <w:basedOn w:val="DefaultParagraphFont"/>
+    <w:basedOn w:val="a0"/>
     <w:uiPriority w:val="22"/>
     <w:qFormat/>
     <w:rsid w:val="00841080"/>
@@ -8341,10 +10099,10 @@
       <w:bCs/>
     </w:rPr>
   </w:style>
-  <w:style w:type="paragraph" w:styleId="TOC1">
+  <w:style w:type="paragraph" w:styleId="10">
     <w:name w:val="toc 1"/>
-    <w:basedOn w:val="Normal"/>
-    <w:next w:val="Normal"/>
+    <w:basedOn w:val="a"/>
+    <w:next w:val="a"/>
     <w:autoRedefine/>
     <w:uiPriority w:val="39"/>
     <w:unhideWhenUsed/>
@@ -8353,10 +10111,10 @@
       <w:spacing w:after="100"/>
     </w:pPr>
   </w:style>
-  <w:style w:type="paragraph" w:styleId="Caption">
+  <w:style w:type="paragraph" w:styleId="a9">
     <w:name w:val="caption"/>
-    <w:basedOn w:val="Normal"/>
-    <w:next w:val="Normal"/>
+    <w:basedOn w:val="a"/>
+    <w:next w:val="a"/>
     <w:uiPriority w:val="35"/>
     <w:unhideWhenUsed/>
     <w:qFormat/>
@@ -8370,10 +10128,10 @@
       <w:szCs w:val="18"/>
     </w:rPr>
   </w:style>
-  <w:style w:type="character" w:customStyle="1" w:styleId="Heading2Char">
-    <w:name w:val="Heading 2 Char"/>
-    <w:basedOn w:val="DefaultParagraphFont"/>
-    <w:link w:val="Heading2"/>
+  <w:style w:type="character" w:customStyle="1" w:styleId="2Char">
+    <w:name w:val="Επικεφαλίδα 2 Char"/>
+    <w:basedOn w:val="a0"/>
+    <w:link w:val="2"/>
     <w:uiPriority w:val="9"/>
     <w:rsid w:val="00350FC7"/>
     <w:rPr>
@@ -8383,10 +10141,10 @@
       <w:szCs w:val="26"/>
     </w:rPr>
   </w:style>
-  <w:style w:type="character" w:customStyle="1" w:styleId="Heading3Char">
-    <w:name w:val="Heading 3 Char"/>
-    <w:basedOn w:val="DefaultParagraphFont"/>
-    <w:link w:val="Heading3"/>
+  <w:style w:type="character" w:customStyle="1" w:styleId="3Char">
+    <w:name w:val="Επικεφαλίδα 3 Char"/>
+    <w:basedOn w:val="a0"/>
+    <w:link w:val="3"/>
     <w:uiPriority w:val="9"/>
     <w:rsid w:val="00350FC7"/>
     <w:rPr>
@@ -8396,9 +10154,9 @@
       <w:szCs w:val="24"/>
     </w:rPr>
   </w:style>
-  <w:style w:type="paragraph" w:styleId="ListParagraph">
+  <w:style w:type="paragraph" w:styleId="aa">
     <w:name w:val="List Paragraph"/>
-    <w:basedOn w:val="Normal"/>
+    <w:basedOn w:val="a"/>
     <w:uiPriority w:val="34"/>
     <w:qFormat/>
     <w:rsid w:val="00350FC7"/>
@@ -8409,7 +10167,7 @@
   </w:style>
   <w:style w:type="paragraph" w:customStyle="1" w:styleId="Code">
     <w:name w:val="Code"/>
-    <w:basedOn w:val="Normal"/>
+    <w:basedOn w:val="a"/>
     <w:link w:val="CodeChar"/>
     <w:qFormat/>
     <w:rsid w:val="007173EF"/>
@@ -8418,10 +10176,10 @@
       <w:lang w:val="el-GR"/>
     </w:rPr>
   </w:style>
-  <w:style w:type="paragraph" w:styleId="TOC2">
+  <w:style w:type="paragraph" w:styleId="20">
     <w:name w:val="toc 2"/>
-    <w:basedOn w:val="Normal"/>
-    <w:next w:val="Normal"/>
+    <w:basedOn w:val="a"/>
+    <w:next w:val="a"/>
     <w:autoRedefine/>
     <w:uiPriority w:val="39"/>
     <w:unhideWhenUsed/>
@@ -8433,7 +10191,7 @@
   </w:style>
   <w:style w:type="character" w:customStyle="1" w:styleId="CodeChar">
     <w:name w:val="Code Char"/>
-    <w:basedOn w:val="DefaultParagraphFont"/>
+    <w:basedOn w:val="a0"/>
     <w:link w:val="Code"/>
     <w:rsid w:val="007173EF"/>
     <w:rPr>
@@ -8442,18 +10200,18 @@
       <w:lang w:val="el-GR"/>
     </w:rPr>
   </w:style>
-  <w:style w:type="paragraph" w:styleId="Bibliography">
+  <w:style w:type="paragraph" w:styleId="ab">
     <w:name w:val="Bibliography"/>
-    <w:basedOn w:val="Normal"/>
-    <w:next w:val="Normal"/>
+    <w:basedOn w:val="a"/>
+    <w:next w:val="a"/>
     <w:uiPriority w:val="37"/>
     <w:unhideWhenUsed/>
     <w:rsid w:val="005E55FD"/>
   </w:style>
-  <w:style w:type="paragraph" w:styleId="TOC3">
+  <w:style w:type="paragraph" w:styleId="30">
     <w:name w:val="toc 3"/>
-    <w:basedOn w:val="Normal"/>
-    <w:next w:val="Normal"/>
+    <w:basedOn w:val="a"/>
+    <w:next w:val="a"/>
     <w:autoRedefine/>
     <w:uiPriority w:val="39"/>
     <w:unhideWhenUsed/>
@@ -8462,6 +10220,19 @@
       <w:spacing w:after="100"/>
       <w:ind w:left="480"/>
     </w:pPr>
+  </w:style>
+  <w:style w:type="paragraph" w:styleId="ac">
+    <w:name w:val="No Spacing"/>
+    <w:uiPriority w:val="1"/>
+    <w:qFormat/>
+    <w:rsid w:val="005A34BA"/>
+    <w:pPr>
+      <w:spacing w:after="0" w:line="240" w:lineRule="auto"/>
+    </w:pPr>
+    <w:rPr>
+      <w:rFonts w:ascii="Segoe UI" w:hAnsi="Segoe UI"/>
+      <w:sz w:val="24"/>
+    </w:rPr>
   </w:style>
 </w:styles>
 </file>
@@ -8797,7 +10568,7 @@
 </file>
 
 <file path=customXml/itemProps1.xml><?xml version="1.0" encoding="utf-8"?>
-<ds:datastoreItem xmlns:ds="http://schemas.openxmlformats.org/officeDocument/2006/customXml" ds:itemID="{CF5B144E-05F5-436E-B991-735FFCA91A93}">
+<ds:datastoreItem xmlns:ds="http://schemas.openxmlformats.org/officeDocument/2006/customXml" ds:itemID="{65EA6E3E-8460-40F8-BCAE-B638F1769DDE}">
   <ds:schemaRefs>
     <ds:schemaRef ds:uri="http://schemas.openxmlformats.org/officeDocument/2006/bibliography"/>
   </ds:schemaRefs>

</xml_diff>